<commit_message>
Slight edition of chapters
</commit_message>
<xml_diff>
--- a/for_edition/Пример_титул_задание2018.docx
+++ b/for_edition/Пример_титул_задание2018.docx
@@ -1,6 +1,6 @@
 
 <file path=word/document.xml><?xml version="1.0" encoding="utf-8"?>
-<w:document xmlns:wpc="http://schemas.microsoft.com/office/word/2010/wordprocessingCanvas" xmlns:mc="http://schemas.openxmlformats.org/markup-compatibility/2006" xmlns:o="urn:schemas-microsoft-com:office:office" xmlns:r="http://schemas.openxmlformats.org/officeDocument/2006/relationships" xmlns:m="http://schemas.openxmlformats.org/officeDocument/2006/math" xmlns:v="urn:schemas-microsoft-com:vml" xmlns:wp14="http://schemas.microsoft.com/office/word/2010/wordprocessingDrawing" xmlns:wp="http://schemas.openxmlformats.org/drawingml/2006/wordprocessingDrawing" xmlns:w10="urn:schemas-microsoft-com:office:word" xmlns:w="http://schemas.openxmlformats.org/wordprocessingml/2006/main" xmlns:w14="http://schemas.microsoft.com/office/word/2010/wordml" xmlns:wpg="http://schemas.microsoft.com/office/word/2010/wordprocessingGroup" xmlns:wpi="http://schemas.microsoft.com/office/word/2010/wordprocessingInk" xmlns:wne="http://schemas.microsoft.com/office/word/2006/wordml" xmlns:wps="http://schemas.microsoft.com/office/word/2010/wordprocessingShape" mc:Ignorable="w14 wp14">
+<w:document xmlns:wpc="http://schemas.microsoft.com/office/word/2010/wordprocessingCanvas" xmlns:mc="http://schemas.openxmlformats.org/markup-compatibility/2006" xmlns:o="urn:schemas-microsoft-com:office:office" xmlns:r="http://schemas.openxmlformats.org/officeDocument/2006/relationships" xmlns:m="http://schemas.openxmlformats.org/officeDocument/2006/math" xmlns:v="urn:schemas-microsoft-com:vml" xmlns:wp14="http://schemas.microsoft.com/office/word/2010/wordprocessingDrawing" xmlns:wp="http://schemas.openxmlformats.org/drawingml/2006/wordprocessingDrawing" xmlns:w10="urn:schemas-microsoft-com:office:word" xmlns:w="http://schemas.openxmlformats.org/wordprocessingml/2006/main" xmlns:w14="http://schemas.microsoft.com/office/word/2010/wordml" xmlns:w15="http://schemas.microsoft.com/office/word/2012/wordml" xmlns:wpg="http://schemas.microsoft.com/office/word/2010/wordprocessingGroup" xmlns:wpi="http://schemas.microsoft.com/office/word/2010/wordprocessingInk" xmlns:wne="http://schemas.microsoft.com/office/word/2006/wordml" xmlns:wps="http://schemas.microsoft.com/office/word/2010/wordprocessingShape" mc:Ignorable="w14 w15 wp14">
   <w:body>
     <w:p>
       <w:pPr>
@@ -181,38 +181,7 @@
           <w:shd w:val="clear" w:color="auto" w:fill="FFFFFF"/>
           <w:lang w:val="uk-UA"/>
         </w:rPr>
-        <w:t>визначення</w:t>
-      </w:r>
-      <w:r>
-        <w:rPr>
-          <w:color w:val="000000"/>
-          <w:szCs w:val="28"/>
-          <w:u w:val="single"/>
-          <w:shd w:val="clear" w:color="auto" w:fill="FFFFFF"/>
-        </w:rPr>
-        <w:t xml:space="preserve"> </w:t>
-      </w:r>
-      <w:proofErr w:type="spellStart"/>
-      <w:r>
-        <w:rPr>
-          <w:color w:val="000000"/>
-          <w:szCs w:val="28"/>
-          <w:u w:val="single"/>
-          <w:shd w:val="clear" w:color="auto" w:fill="FFFFFF"/>
-          <w:lang w:val="uk-UA"/>
-        </w:rPr>
-        <w:t>пожежонебезпечних</w:t>
-      </w:r>
-      <w:proofErr w:type="spellEnd"/>
-      <w:r>
-        <w:rPr>
-          <w:color w:val="000000"/>
-          <w:szCs w:val="28"/>
-          <w:u w:val="single"/>
-          <w:shd w:val="clear" w:color="auto" w:fill="FFFFFF"/>
-          <w:lang w:val="uk-UA"/>
-        </w:rPr>
-        <w:t xml:space="preserve"> ділянок лісу на аерографічних зображеннях</w:t>
+        <w:t>розпізнавання мовних команд в системах людино-машинної взаємодії</w:t>
       </w:r>
     </w:p>
     <w:p>
@@ -344,7 +313,6 @@
           <w:lang w:val="uk-UA"/>
         </w:rPr>
       </w:pPr>
-      <w:proofErr w:type="gramStart"/>
       <w:r>
         <w:rPr>
           <w:u w:val="single"/>
@@ -352,7 +320,6 @@
         </w:rPr>
         <w:t>c</w:t>
       </w:r>
-      <w:proofErr w:type="spellStart"/>
       <w:r>
         <w:rPr>
           <w:u w:val="single"/>
@@ -360,8 +327,6 @@
         </w:rPr>
         <w:t>пеціалізації</w:t>
       </w:r>
-      <w:proofErr w:type="spellEnd"/>
-      <w:proofErr w:type="gramEnd"/>
       <w:r>
         <w:rPr>
           <w:u w:val="single"/>
@@ -398,7 +363,39 @@
           <w:u w:val="single"/>
           <w:lang w:val="uk-UA"/>
         </w:rPr>
-        <w:t xml:space="preserve">                    Довженко Г.В.             </w:t>
+        <w:t xml:space="preserve">                    </w:t>
+      </w:r>
+      <w:r>
+        <w:rPr>
+          <w:szCs w:val="28"/>
+          <w:u w:val="single"/>
+          <w:lang w:val="uk-UA"/>
+        </w:rPr>
+        <w:t>Мариморич В</w:t>
+      </w:r>
+      <w:r>
+        <w:rPr>
+          <w:szCs w:val="28"/>
+          <w:u w:val="single"/>
+          <w:lang w:val="uk-UA"/>
+        </w:rPr>
+        <w:t>.</w:t>
+      </w:r>
+      <w:r>
+        <w:rPr>
+          <w:szCs w:val="28"/>
+          <w:u w:val="single"/>
+          <w:lang w:val="uk-UA"/>
+        </w:rPr>
+        <w:t>Є.</w:t>
+      </w:r>
+      <w:r>
+        <w:rPr>
+          <w:szCs w:val="28"/>
+          <w:u w:val="single"/>
+          <w:lang w:val="uk-UA"/>
+        </w:rPr>
+        <w:t xml:space="preserve">             </w:t>
       </w:r>
       <w:r>
         <w:rPr>
@@ -480,23 +477,29 @@
         </w:rPr>
         <w:t xml:space="preserve">     </w:t>
       </w:r>
-      <w:proofErr w:type="spellStart"/>
-      <w:r>
-        <w:rPr>
-          <w:szCs w:val="28"/>
-          <w:u w:val="single"/>
-          <w:lang w:val="uk-UA"/>
-        </w:rPr>
-        <w:t>Бабілунга</w:t>
-      </w:r>
-      <w:proofErr w:type="spellEnd"/>
-      <w:r>
-        <w:rPr>
-          <w:szCs w:val="28"/>
-          <w:u w:val="single"/>
-          <w:lang w:val="uk-UA"/>
-        </w:rPr>
-        <w:t xml:space="preserve"> О.Ю.</w:t>
+      <w:r>
+        <w:rPr>
+          <w:szCs w:val="28"/>
+          <w:u w:val="single"/>
+          <w:lang w:val="uk-UA"/>
+        </w:rPr>
+        <w:t>Годовиченко М</w:t>
+      </w:r>
+      <w:r>
+        <w:rPr>
+          <w:szCs w:val="28"/>
+          <w:u w:val="single"/>
+          <w:lang w:val="uk-UA"/>
+        </w:rPr>
+        <w:t>.</w:t>
+      </w:r>
+      <w:r>
+        <w:rPr>
+          <w:szCs w:val="28"/>
+          <w:u w:val="single"/>
+          <w:lang w:val="uk-UA"/>
+        </w:rPr>
+        <w:t>А.</w:t>
       </w:r>
       <w:r>
         <w:rPr>
@@ -1052,7 +1055,6 @@
           <w:lang w:val="uk-UA" w:eastAsia="zh-CN"/>
         </w:rPr>
       </w:pPr>
-      <w:proofErr w:type="spellStart"/>
       <w:r>
         <w:rPr>
           <w:rFonts w:eastAsia="Times New Roman" w:cs="Times New Roman"/>
@@ -1060,9 +1062,8 @@
           <w:szCs w:val="28"/>
           <w:lang w:val="uk-UA" w:eastAsia="zh-CN"/>
         </w:rPr>
-        <w:t>д.т.н</w:t>
-      </w:r>
-      <w:proofErr w:type="spellEnd"/>
+        <w:t>д.т.н., проф. А</w:t>
+      </w:r>
       <w:r>
         <w:rPr>
           <w:rFonts w:eastAsia="Times New Roman" w:cs="Times New Roman"/>
@@ -1070,9 +1071,8 @@
           <w:szCs w:val="28"/>
           <w:lang w:val="uk-UA" w:eastAsia="zh-CN"/>
         </w:rPr>
-        <w:t xml:space="preserve">., проф. </w:t>
-      </w:r>
-      <w:proofErr w:type="spellStart"/>
+        <w:t>рсі</w:t>
+      </w:r>
       <w:r>
         <w:rPr>
           <w:rFonts w:eastAsia="Times New Roman" w:cs="Times New Roman"/>
@@ -1080,35 +1080,7 @@
           <w:szCs w:val="28"/>
           <w:lang w:val="uk-UA" w:eastAsia="zh-CN"/>
         </w:rPr>
-        <w:t>А</w:t>
-      </w:r>
-      <w:r>
-        <w:rPr>
-          <w:rFonts w:eastAsia="Times New Roman" w:cs="Times New Roman"/>
-          <w:color w:val="000000"/>
-          <w:szCs w:val="28"/>
-          <w:lang w:val="uk-UA" w:eastAsia="zh-CN"/>
-        </w:rPr>
-        <w:t>рсі</w:t>
-      </w:r>
-      <w:r>
-        <w:rPr>
-          <w:rFonts w:eastAsia="Times New Roman" w:cs="Times New Roman"/>
-          <w:color w:val="000000"/>
-          <w:szCs w:val="28"/>
-          <w:lang w:val="uk-UA" w:eastAsia="zh-CN"/>
-        </w:rPr>
-        <w:t>рій</w:t>
-      </w:r>
-      <w:proofErr w:type="spellEnd"/>
-      <w:r>
-        <w:rPr>
-          <w:rFonts w:eastAsia="Times New Roman" w:cs="Times New Roman"/>
-          <w:color w:val="000000"/>
-          <w:szCs w:val="28"/>
-          <w:lang w:val="uk-UA" w:eastAsia="zh-CN"/>
-        </w:rPr>
-        <w:t xml:space="preserve"> О.О.</w:t>
+        <w:t>рій О.О.</w:t>
       </w:r>
     </w:p>
     <w:p>
@@ -1224,29 +1196,7 @@
           <w:szCs w:val="24"/>
           <w:lang w:val="uk-UA" w:eastAsia="zh-CN"/>
         </w:rPr>
-        <w:t xml:space="preserve">З А В Д А Н </w:t>
-      </w:r>
-      <w:proofErr w:type="spellStart"/>
-      <w:r>
-        <w:rPr>
-          <w:rFonts w:eastAsia="Times New Roman" w:cs="Times New Roman"/>
-          <w:b/>
-          <w:sz w:val="32"/>
-          <w:szCs w:val="24"/>
-          <w:lang w:val="uk-UA" w:eastAsia="zh-CN"/>
-        </w:rPr>
-        <w:t>Н</w:t>
-      </w:r>
-      <w:proofErr w:type="spellEnd"/>
-      <w:r>
-        <w:rPr>
-          <w:rFonts w:eastAsia="Times New Roman" w:cs="Times New Roman"/>
-          <w:b/>
-          <w:sz w:val="32"/>
-          <w:szCs w:val="24"/>
-          <w:lang w:val="uk-UA" w:eastAsia="zh-CN"/>
-        </w:rPr>
-        <w:t xml:space="preserve"> Я</w:t>
+        <w:t>З А В Д А Н Н Я</w:t>
       </w:r>
     </w:p>
     <w:p>
@@ -1316,78 +1266,30 @@
           <w:lang w:val="uk-UA" w:eastAsia="zh-CN"/>
         </w:rPr>
       </w:pPr>
-      <w:proofErr w:type="spellStart"/>
-      <w:r>
-        <w:rPr>
-          <w:rFonts w:eastAsia="Times New Roman" w:cs="Times New Roman"/>
-          <w:szCs w:val="28"/>
-          <w:lang w:val="uk-UA" w:eastAsia="zh-CN"/>
-        </w:rPr>
-        <w:t>_________________________</w:t>
-      </w:r>
-      <w:r>
-        <w:rPr>
-          <w:rFonts w:eastAsia="Times New Roman" w:cs="Times New Roman"/>
-          <w:szCs w:val="28"/>
-          <w:u w:val="single"/>
-          <w:lang w:val="uk-UA" w:eastAsia="zh-CN"/>
-        </w:rPr>
-        <w:t>Довжен</w:t>
-      </w:r>
-      <w:proofErr w:type="spellEnd"/>
-      <w:r>
-        <w:rPr>
-          <w:rFonts w:eastAsia="Times New Roman" w:cs="Times New Roman"/>
-          <w:szCs w:val="28"/>
-          <w:u w:val="single"/>
-          <w:lang w:val="uk-UA" w:eastAsia="zh-CN"/>
-        </w:rPr>
-        <w:t>к</w:t>
-      </w:r>
-      <w:r>
-        <w:rPr>
-          <w:rFonts w:eastAsia="Times New Roman" w:cs="Times New Roman"/>
-          <w:szCs w:val="28"/>
-          <w:u w:val="single"/>
-          <w:lang w:val="uk-UA" w:eastAsia="zh-CN"/>
-        </w:rPr>
-        <w:t>о</w:t>
-      </w:r>
-      <w:r>
-        <w:rPr>
-          <w:rFonts w:eastAsia="Times New Roman" w:cs="Times New Roman"/>
-          <w:szCs w:val="28"/>
-          <w:u w:val="single"/>
-          <w:lang w:val="uk-UA" w:eastAsia="zh-CN"/>
-        </w:rPr>
-        <w:t xml:space="preserve"> Гліб</w:t>
-      </w:r>
-      <w:r>
-        <w:rPr>
-          <w:rFonts w:eastAsia="Times New Roman" w:cs="Times New Roman"/>
-          <w:szCs w:val="28"/>
-          <w:u w:val="single"/>
-          <w:lang w:val="uk-UA" w:eastAsia="zh-CN"/>
-        </w:rPr>
-        <w:t>у</w:t>
-      </w:r>
-      <w:r>
-        <w:rPr>
-          <w:rFonts w:eastAsia="Times New Roman" w:cs="Times New Roman"/>
-          <w:szCs w:val="28"/>
-          <w:u w:val="single"/>
-          <w:lang w:val="uk-UA" w:eastAsia="zh-CN"/>
-        </w:rPr>
-        <w:t xml:space="preserve"> Віталійович</w:t>
-      </w:r>
-      <w:r>
-        <w:rPr>
-          <w:rFonts w:eastAsia="Times New Roman" w:cs="Times New Roman"/>
-          <w:szCs w:val="28"/>
-          <w:u w:val="single"/>
-          <w:lang w:val="uk-UA" w:eastAsia="zh-CN"/>
-        </w:rPr>
-        <w:t>у</w:t>
+      <w:r>
+        <w:rPr>
+          <w:rFonts w:eastAsia="Times New Roman" w:cs="Times New Roman"/>
+          <w:szCs w:val="28"/>
+          <w:lang w:val="uk-UA" w:eastAsia="zh-CN"/>
+        </w:rPr>
+        <w:t>____________</w:t>
+      </w:r>
+      <w:r>
+        <w:rPr>
+          <w:rFonts w:eastAsia="Times New Roman" w:cs="Times New Roman"/>
+          <w:szCs w:val="28"/>
+          <w:lang w:val="uk-UA" w:eastAsia="zh-CN"/>
+        </w:rPr>
+        <w:t>_____</w:t>
+      </w:r>
+      <w:r>
+        <w:rPr>
+          <w:rFonts w:eastAsia="Times New Roman" w:cs="Times New Roman"/>
+          <w:szCs w:val="28"/>
+          <w:u w:val="single"/>
+          <w:lang w:val="uk-UA" w:eastAsia="zh-CN"/>
+        </w:rPr>
+        <w:t>Мариморичу Володимиру Євгеновичу</w:t>
       </w:r>
       <w:r>
         <w:rPr>
@@ -1447,13 +1349,10 @@
     </w:p>
     <w:p>
       <w:pPr>
-        <w:widowControl w:val="0"/>
-        <w:suppressAutoHyphens/>
-        <w:spacing w:before="120" w:after="0" w:line="240" w:lineRule="auto"/>
-        <w:rPr>
-          <w:rFonts w:eastAsia="Times New Roman" w:cs="Times New Roman"/>
-          <w:szCs w:val="24"/>
-          <w:lang w:val="uk-UA" w:eastAsia="zh-CN"/>
+        <w:spacing w:after="0"/>
+        <w:rPr>
+          <w:sz w:val="16"/>
+          <w:lang w:val="uk-UA"/>
         </w:rPr>
       </w:pPr>
       <w:r>
@@ -1466,76 +1365,23 @@
       </w:r>
       <w:r>
         <w:rPr>
-          <w:rFonts w:eastAsia="Times New Roman" w:cs="Times New Roman"/>
           <w:color w:val="000000"/>
           <w:szCs w:val="28"/>
           <w:u w:val="single"/>
           <w:shd w:val="clear" w:color="auto" w:fill="FFFFFF"/>
-          <w:lang w:val="uk-UA" w:eastAsia="zh-CN"/>
-        </w:rPr>
-        <w:t>Розробка та дослідження методики визначення</w:t>
-      </w:r>
-      <w:r>
-        <w:rPr>
-          <w:rFonts w:eastAsia="Times New Roman" w:cs="Times New Roman"/>
+          <w:lang w:val="uk-UA"/>
+        </w:rPr>
+        <w:t xml:space="preserve">Розробка та дослідження методики </w:t>
+      </w:r>
+      <w:r>
+        <w:rPr>
           <w:color w:val="000000"/>
           <w:szCs w:val="28"/>
           <w:u w:val="single"/>
           <w:shd w:val="clear" w:color="auto" w:fill="FFFFFF"/>
-          <w:lang w:eastAsia="zh-CN"/>
-        </w:rPr>
-        <w:t xml:space="preserve"> </w:t>
-      </w:r>
-      <w:proofErr w:type="spellStart"/>
-      <w:r>
-        <w:rPr>
-          <w:rFonts w:eastAsia="Times New Roman" w:cs="Times New Roman"/>
-          <w:color w:val="000000"/>
-          <w:szCs w:val="28"/>
-          <w:u w:val="single"/>
-          <w:shd w:val="clear" w:color="auto" w:fill="FFFFFF"/>
-          <w:lang w:val="uk-UA" w:eastAsia="zh-CN"/>
-        </w:rPr>
-        <w:t>пожежонебезпечних</w:t>
-      </w:r>
-      <w:proofErr w:type="spellEnd"/>
-      <w:r>
-        <w:rPr>
-          <w:rFonts w:eastAsia="Times New Roman" w:cs="Times New Roman"/>
-          <w:color w:val="000000"/>
-          <w:szCs w:val="28"/>
-          <w:u w:val="single"/>
-          <w:shd w:val="clear" w:color="auto" w:fill="FFFFFF"/>
-          <w:lang w:val="uk-UA" w:eastAsia="zh-CN"/>
-        </w:rPr>
-        <w:t xml:space="preserve"> ділянок лісу на аерографічних зображеннях </w:t>
-      </w:r>
-      <w:r>
-        <w:rPr>
-          <w:rFonts w:eastAsia="Times New Roman" w:cs="Times New Roman"/>
-          <w:sz w:val="24"/>
-          <w:szCs w:val="24"/>
-          <w:lang w:val="uk-UA" w:eastAsia="zh-CN"/>
-        </w:rPr>
-        <w:t>_</w:t>
-      </w:r>
-      <w:r>
-        <w:rPr>
-          <w:rFonts w:eastAsia="Times New Roman" w:cs="Times New Roman"/>
-          <w:sz w:val="24"/>
-          <w:szCs w:val="24"/>
-          <w:lang w:val="uk-UA" w:eastAsia="zh-CN"/>
-        </w:rPr>
-        <w:t>____________</w:t>
-      </w:r>
-      <w:r>
-        <w:rPr>
-          <w:rFonts w:eastAsia="Times New Roman" w:cs="Times New Roman"/>
-          <w:sz w:val="24"/>
-          <w:szCs w:val="24"/>
-          <w:lang w:val="uk-UA" w:eastAsia="zh-CN"/>
-        </w:rPr>
-        <w:t>__</w:t>
+          <w:lang w:val="uk-UA"/>
+        </w:rPr>
+        <w:t>розпізнавання мовних команд в системах людино-машинної взаємодії</w:t>
       </w:r>
     </w:p>
     <w:p>
@@ -1555,62 +1401,25 @@
           <w:szCs w:val="24"/>
           <w:lang w:val="uk-UA" w:eastAsia="zh-CN"/>
         </w:rPr>
-        <w:t xml:space="preserve">керівник роботи </w:t>
-      </w:r>
-      <w:proofErr w:type="spellStart"/>
-      <w:r>
-        <w:rPr>
-          <w:rFonts w:eastAsia="Times New Roman" w:cs="Times New Roman"/>
-          <w:szCs w:val="24"/>
-          <w:lang w:val="uk-UA" w:eastAsia="zh-CN"/>
-        </w:rPr>
-        <w:t>____</w:t>
-      </w:r>
-      <w:r>
-        <w:rPr>
-          <w:rFonts w:eastAsia="Times New Roman" w:cs="Times New Roman"/>
-          <w:szCs w:val="24"/>
-          <w:u w:val="single"/>
-          <w:lang w:val="uk-UA" w:eastAsia="zh-CN"/>
-        </w:rPr>
-        <w:t>Бабілун</w:t>
-      </w:r>
-      <w:proofErr w:type="spellEnd"/>
-      <w:r>
-        <w:rPr>
-          <w:rFonts w:eastAsia="Times New Roman" w:cs="Times New Roman"/>
-          <w:szCs w:val="24"/>
-          <w:u w:val="single"/>
-          <w:lang w:val="uk-UA" w:eastAsia="zh-CN"/>
-        </w:rPr>
-        <w:t>га О</w:t>
-      </w:r>
-      <w:r>
-        <w:rPr>
-          <w:rFonts w:eastAsia="Times New Roman" w:cs="Times New Roman"/>
-          <w:szCs w:val="24"/>
-          <w:u w:val="single"/>
-          <w:lang w:val="uk-UA" w:eastAsia="zh-CN"/>
-        </w:rPr>
-        <w:t xml:space="preserve">ксана </w:t>
-      </w:r>
-      <w:r>
-        <w:rPr>
-          <w:rFonts w:eastAsia="Times New Roman" w:cs="Times New Roman"/>
-          <w:szCs w:val="24"/>
-          <w:u w:val="single"/>
-          <w:lang w:val="uk-UA" w:eastAsia="zh-CN"/>
-        </w:rPr>
-        <w:t>Ю</w:t>
-      </w:r>
-      <w:r>
-        <w:rPr>
-          <w:rFonts w:eastAsia="Times New Roman" w:cs="Times New Roman"/>
-          <w:szCs w:val="24"/>
-          <w:u w:val="single"/>
-          <w:lang w:val="uk-UA" w:eastAsia="zh-CN"/>
-        </w:rPr>
-        <w:t xml:space="preserve">ріївна,    канд. </w:t>
+        <w:t>керівник роботи Г</w:t>
+      </w:r>
+      <w:r>
+        <w:rPr>
+          <w:rFonts w:eastAsia="Times New Roman" w:cs="Times New Roman"/>
+          <w:szCs w:val="24"/>
+          <w:u w:val="single"/>
+          <w:lang w:val="uk-UA" w:eastAsia="zh-CN"/>
+        </w:rPr>
+        <w:t>одовиченко Микола Анатолійович</w:t>
+      </w:r>
+      <w:r>
+        <w:rPr>
+          <w:rFonts w:eastAsia="Times New Roman" w:cs="Times New Roman"/>
+          <w:szCs w:val="24"/>
+          <w:u w:val="single"/>
+          <w:lang w:val="uk-UA" w:eastAsia="zh-CN"/>
+        </w:rPr>
+        <w:t xml:space="preserve">, канд. </w:t>
       </w:r>
       <w:r>
         <w:rPr>
@@ -1700,16 +1509,7 @@
           <w:szCs w:val="24"/>
           <w:lang w:val="uk-UA" w:eastAsia="zh-CN"/>
         </w:rPr>
-        <w:t>__</w:t>
-      </w:r>
-      <w:r>
-        <w:rPr>
-          <w:rFonts w:eastAsia="Times New Roman" w:cs="Times New Roman"/>
-          <w:sz w:val="24"/>
-          <w:szCs w:val="24"/>
-          <w:lang w:val="uk-UA" w:eastAsia="zh-CN"/>
-        </w:rPr>
-        <w:t>__</w:t>
+        <w:t>_</w:t>
       </w:r>
     </w:p>
     <w:p>
@@ -1768,7 +1568,7 @@
         <w:rPr>
           <w:rFonts w:eastAsia="Times New Roman" w:cs="Times New Roman"/>
           <w:szCs w:val="24"/>
-          <w:lang w:val="en-US" w:eastAsia="zh-CN"/>
+          <w:lang w:eastAsia="zh-CN"/>
         </w:rPr>
         <w:t>02</w:t>
       </w:r>
@@ -1856,7 +1656,7 @@
         <w:rPr>
           <w:rFonts w:eastAsia="Times New Roman" w:cs="Times New Roman"/>
           <w:szCs w:val="24"/>
-          <w:lang w:val="en-US" w:eastAsia="zh-CN"/>
+          <w:lang w:eastAsia="zh-CN"/>
         </w:rPr>
         <w:t>504</w:t>
       </w:r>
@@ -1986,36 +1786,25 @@
           <w:u w:val="single"/>
           <w:lang w:val="uk-UA" w:eastAsia="zh-CN"/>
         </w:rPr>
-        <w:t xml:space="preserve">та </w:t>
-      </w:r>
-      <w:proofErr w:type="spellStart"/>
-      <w:r>
-        <w:rPr>
-          <w:rFonts w:eastAsia="Times New Roman" w:cs="Times New Roman"/>
-          <w:szCs w:val="24"/>
-          <w:u w:val="single"/>
-          <w:lang w:val="uk-UA" w:eastAsia="zh-CN"/>
-        </w:rPr>
-        <w:t>інтернет</w:t>
-      </w:r>
-      <w:proofErr w:type="spellEnd"/>
-      <w:r>
-        <w:rPr>
-          <w:rFonts w:eastAsia="Times New Roman" w:cs="Times New Roman"/>
-          <w:szCs w:val="24"/>
-          <w:u w:val="single"/>
-          <w:lang w:val="uk-UA" w:eastAsia="zh-CN"/>
-        </w:rPr>
-        <w:t xml:space="preserve"> джерела. Робоча документація. </w:t>
-      </w:r>
-      <w:r>
-        <w:rPr>
-          <w:rFonts w:eastAsia="Times New Roman" w:cs="Times New Roman"/>
-          <w:szCs w:val="24"/>
-          <w:u w:val="single"/>
-          <w:lang w:val="uk-UA" w:eastAsia="zh-CN"/>
-        </w:rPr>
-        <w:t>Аерографічні зображення в форматі .</w:t>
+        <w:t xml:space="preserve">та інтернет джерела. Робоча документація. </w:t>
+      </w:r>
+      <w:r>
+        <w:rPr>
+          <w:rFonts w:eastAsia="Times New Roman" w:cs="Times New Roman"/>
+          <w:szCs w:val="24"/>
+          <w:u w:val="single"/>
+          <w:lang w:val="uk-UA" w:eastAsia="zh-CN"/>
+        </w:rPr>
+        <w:t>Аудіо команди у форматі</w:t>
+      </w:r>
+      <w:r>
+        <w:rPr>
+          <w:rFonts w:eastAsia="Times New Roman" w:cs="Times New Roman"/>
+          <w:szCs w:val="24"/>
+          <w:u w:val="single"/>
+          <w:lang w:val="uk-UA" w:eastAsia="zh-CN"/>
+        </w:rPr>
+        <w:t xml:space="preserve"> .</w:t>
       </w:r>
       <w:r>
         <w:rPr>
@@ -2024,7 +1813,7 @@
           <w:u w:val="single"/>
           <w:lang w:val="en-US" w:eastAsia="zh-CN"/>
         </w:rPr>
-        <w:t>jpeg</w:t>
+        <w:t>wav</w:t>
       </w:r>
       <w:r>
         <w:rPr>
@@ -2099,27 +1888,25 @@
           <w:u w:val="single"/>
           <w:lang w:val="uk-UA" w:eastAsia="zh-CN"/>
         </w:rPr>
-        <w:t xml:space="preserve">Вступ. Аналіз проблеми автоматизованого визначення </w:t>
-      </w:r>
-      <w:proofErr w:type="spellStart"/>
-      <w:r>
-        <w:rPr>
-          <w:rFonts w:eastAsia="Times New Roman" w:cs="Times New Roman"/>
-          <w:szCs w:val="28"/>
-          <w:u w:val="single"/>
-          <w:lang w:val="uk-UA" w:eastAsia="zh-CN"/>
-        </w:rPr>
-        <w:t>пожежонебезпечних</w:t>
-      </w:r>
-      <w:proofErr w:type="spellEnd"/>
-      <w:r>
-        <w:rPr>
-          <w:rFonts w:eastAsia="Times New Roman" w:cs="Times New Roman"/>
-          <w:szCs w:val="28"/>
-          <w:u w:val="single"/>
-          <w:lang w:val="uk-UA" w:eastAsia="zh-CN"/>
-        </w:rPr>
-        <w:t xml:space="preserve"> ділянок лісу на зображеннях. </w:t>
+        <w:t xml:space="preserve">Вступ. Аналіз </w:t>
+      </w:r>
+      <w:r>
+        <w:rPr>
+          <w:rFonts w:eastAsia="Times New Roman" w:cs="Times New Roman"/>
+          <w:szCs w:val="28"/>
+          <w:u w:val="single"/>
+          <w:lang w:val="uk-UA" w:eastAsia="zh-CN"/>
+        </w:rPr>
+        <w:t>задачі розпізнавання мовних команд в системах людино-машинної взаємодії</w:t>
+      </w:r>
+      <w:r>
+        <w:rPr>
+          <w:rFonts w:eastAsia="Times New Roman" w:cs="Times New Roman"/>
+          <w:szCs w:val="28"/>
+          <w:u w:val="single"/>
+          <w:lang w:val="uk-UA" w:eastAsia="zh-CN"/>
+        </w:rPr>
+        <w:t xml:space="preserve">. </w:t>
       </w:r>
       <w:r>
         <w:rPr>
@@ -2129,7 +1916,26 @@
           <w:u w:val="single"/>
           <w:lang w:val="uk-UA" w:eastAsia="zh-CN"/>
         </w:rPr>
-        <w:t>Розробка методики визначення пожежонебезпечних ділянок лісу на аерографічних зображеннях.</w:t>
+        <w:t xml:space="preserve">Розробка методики </w:t>
+      </w:r>
+      <w:r>
+        <w:rPr>
+          <w:rFonts w:eastAsia="Times New Roman" w:cs="Times New Roman"/>
+          <w:szCs w:val="28"/>
+          <w:u w:val="single"/>
+          <w:lang w:val="uk-UA" w:eastAsia="zh-CN"/>
+        </w:rPr>
+        <w:t>розпізнавання мовних команд в системах людино-машинної взаємодії</w:t>
+      </w:r>
+      <w:r>
+        <w:rPr>
+          <w:rFonts w:eastAsia="Times New Roman" w:cs="Times New Roman"/>
+          <w:noProof/>
+          <w:szCs w:val="28"/>
+          <w:u w:val="single"/>
+          <w:lang w:val="uk-UA" w:eastAsia="zh-CN"/>
+        </w:rPr>
+        <w:t>.</w:t>
       </w:r>
       <w:r>
         <w:rPr>
@@ -2145,36 +1951,56 @@
           <w:u w:val="single"/>
           <w:lang w:val="uk-UA" w:eastAsia="zh-CN"/>
         </w:rPr>
-        <w:t>Розробка системи визначення пожежонебезпечних ділянок лісу на аерографічних зображеннях.</w:t>
-      </w:r>
-      <w:r>
-        <w:rPr>
-          <w:rFonts w:eastAsia="Times New Roman" w:cs="Times New Roman"/>
-          <w:szCs w:val="28"/>
-          <w:u w:val="single"/>
-          <w:lang w:val="uk-UA" w:eastAsia="zh-CN"/>
-        </w:rPr>
-        <w:t xml:space="preserve"> Дослідження ефективності методики визначення </w:t>
-      </w:r>
-      <w:proofErr w:type="spellStart"/>
-      <w:r>
-        <w:rPr>
-          <w:rFonts w:eastAsia="Times New Roman" w:cs="Times New Roman"/>
-          <w:szCs w:val="28"/>
-          <w:u w:val="single"/>
-          <w:lang w:val="uk-UA" w:eastAsia="zh-CN"/>
-        </w:rPr>
-        <w:t>пожежонебезпечних</w:t>
-      </w:r>
-      <w:proofErr w:type="spellEnd"/>
-      <w:r>
-        <w:rPr>
-          <w:rFonts w:eastAsia="Times New Roman" w:cs="Times New Roman"/>
-          <w:szCs w:val="28"/>
-          <w:u w:val="single"/>
-          <w:lang w:val="uk-UA" w:eastAsia="zh-CN"/>
-        </w:rPr>
-        <w:t xml:space="preserve"> ділянок лісу на аерографічних зображеннях. Охорона праці та безпека в надзвичайних ситуаціях. Висновки. Перелік посилань. Додатки.</w:t>
+        <w:t xml:space="preserve">Розробка </w:t>
+      </w:r>
+      <w:r>
+        <w:rPr>
+          <w:rFonts w:eastAsia="Times New Roman" w:cs="Times New Roman"/>
+          <w:noProof/>
+          <w:szCs w:val="28"/>
+          <w:u w:val="single"/>
+          <w:lang w:val="uk-UA" w:eastAsia="zh-CN"/>
+        </w:rPr>
+        <w:t>програми для реалізації методики розпізнавання мовних команд</w:t>
+      </w:r>
+      <w:r>
+        <w:rPr>
+          <w:rFonts w:eastAsia="Times New Roman" w:cs="Times New Roman"/>
+          <w:noProof/>
+          <w:szCs w:val="28"/>
+          <w:u w:val="single"/>
+          <w:lang w:val="uk-UA" w:eastAsia="zh-CN"/>
+        </w:rPr>
+        <w:t>.</w:t>
+      </w:r>
+      <w:r>
+        <w:rPr>
+          <w:rFonts w:eastAsia="Times New Roman" w:cs="Times New Roman"/>
+          <w:szCs w:val="28"/>
+          <w:u w:val="single"/>
+          <w:lang w:val="uk-UA" w:eastAsia="zh-CN"/>
+        </w:rPr>
+        <w:t xml:space="preserve"> Дослідження ефективності методики </w:t>
+      </w:r>
+      <w:r>
+        <w:rPr>
+          <w:rFonts w:eastAsia="Times New Roman" w:cs="Times New Roman"/>
+          <w:szCs w:val="28"/>
+          <w:u w:val="single"/>
+          <w:lang w:val="uk-UA" w:eastAsia="zh-CN"/>
+        </w:rPr>
+        <w:t>розпізнавання мовних команд</w:t>
+      </w:r>
+      <w:bookmarkStart w:id="0" w:name="_GoBack"/>
+      <w:bookmarkEnd w:id="0"/>
+      <w:r>
+        <w:rPr>
+          <w:rFonts w:eastAsia="Times New Roman" w:cs="Times New Roman"/>
+          <w:szCs w:val="28"/>
+          <w:u w:val="single"/>
+          <w:lang w:val="uk-UA" w:eastAsia="zh-CN"/>
+        </w:rPr>
+        <w:t>. Охорона праці та безпека в надзвичайних ситуаціях. Висновки. Перелік посилань. Додатки.</w:t>
       </w:r>
     </w:p>
     <w:p>
@@ -2273,31 +2099,7 @@
           <w:szCs w:val="24"/>
           <w:lang w:val="uk-UA" w:eastAsia="zh-CN"/>
         </w:rPr>
-        <w:t>________________________________________________________</w:t>
-      </w:r>
-      <w:r>
-        <w:rPr>
-          <w:rFonts w:eastAsia="Times New Roman" w:cs="Times New Roman"/>
-          <w:szCs w:val="28"/>
-          <w:lang w:val="uk-UA" w:eastAsia="zh-CN"/>
-        </w:rPr>
-        <w:t>_____________________________________________</w:t>
-      </w:r>
-      <w:r>
-        <w:rPr>
-          <w:rFonts w:eastAsia="Times New Roman" w:cs="Times New Roman"/>
-          <w:szCs w:val="28"/>
-          <w:lang w:val="uk-UA" w:eastAsia="zh-CN"/>
-        </w:rPr>
-        <w:t>____________________</w:t>
-      </w:r>
-      <w:r>
-        <w:rPr>
-          <w:rFonts w:eastAsia="Times New Roman" w:cs="Times New Roman"/>
-          <w:szCs w:val="28"/>
-          <w:lang w:val="uk-UA" w:eastAsia="zh-CN"/>
-        </w:rPr>
-        <w:t>_</w:t>
+        <w:t>______________________________________________________</w:t>
       </w:r>
     </w:p>
     <w:p>
@@ -2706,49 +2508,21 @@
                 <w:lang w:val="uk-UA" w:eastAsia="zh-CN"/>
               </w:rPr>
             </w:pPr>
-            <w:proofErr w:type="spellStart"/>
-            <w:r>
-              <w:rPr>
-                <w:rFonts w:eastAsia="Times New Roman" w:cs="Times New Roman"/>
-                <w:szCs w:val="24"/>
-                <w:lang w:val="uk-UA" w:eastAsia="zh-CN"/>
-              </w:rPr>
-              <w:t>Москалюк</w:t>
-            </w:r>
-            <w:proofErr w:type="spellEnd"/>
-            <w:r>
-              <w:rPr>
-                <w:rFonts w:eastAsia="Times New Roman" w:cs="Times New Roman"/>
-                <w:szCs w:val="24"/>
-                <w:lang w:val="uk-UA" w:eastAsia="zh-CN"/>
-              </w:rPr>
-              <w:t xml:space="preserve"> А.Ю., </w:t>
-            </w:r>
-            <w:r>
-              <w:rPr>
-                <w:rFonts w:eastAsia="Times New Roman" w:cs="Times New Roman"/>
-                <w:szCs w:val="24"/>
-                <w:lang w:val="uk-UA" w:eastAsia="zh-CN"/>
-              </w:rPr>
-              <w:t xml:space="preserve">ст. </w:t>
-            </w:r>
-            <w:proofErr w:type="spellStart"/>
-            <w:r>
-              <w:rPr>
-                <w:rFonts w:eastAsia="Times New Roman" w:cs="Times New Roman"/>
-                <w:szCs w:val="24"/>
-                <w:lang w:val="uk-UA" w:eastAsia="zh-CN"/>
-              </w:rPr>
-              <w:t>викл</w:t>
-            </w:r>
-            <w:proofErr w:type="spellEnd"/>
-            <w:r>
-              <w:rPr>
-                <w:rFonts w:eastAsia="Times New Roman" w:cs="Times New Roman"/>
-                <w:szCs w:val="24"/>
-                <w:lang w:val="uk-UA" w:eastAsia="zh-CN"/>
-              </w:rPr>
-              <w:t>.</w:t>
+            <w:r>
+              <w:rPr>
+                <w:rFonts w:eastAsia="Times New Roman" w:cs="Times New Roman"/>
+                <w:szCs w:val="24"/>
+                <w:lang w:val="uk-UA" w:eastAsia="zh-CN"/>
+              </w:rPr>
+              <w:t xml:space="preserve">Москалюк А.Ю., </w:t>
+            </w:r>
+            <w:r>
+              <w:rPr>
+                <w:rFonts w:eastAsia="Times New Roman" w:cs="Times New Roman"/>
+                <w:szCs w:val="24"/>
+                <w:lang w:val="uk-UA" w:eastAsia="zh-CN"/>
+              </w:rPr>
+              <w:t>ст. викл.</w:t>
             </w:r>
           </w:p>
         </w:tc>
@@ -3230,7 +3004,7 @@
                 <w:szCs w:val="28"/>
                 <w:lang w:val="uk-UA" w:eastAsia="zh-CN"/>
               </w:rPr>
-              <w:t xml:space="preserve">автоматичного </w:t>
+              <w:t>розпізнавання мовних команд в ситемах ЛМВ</w:t>
             </w:r>
             <w:r>
               <w:rPr>
@@ -3239,7 +3013,7 @@
                 <w:szCs w:val="28"/>
                 <w:lang w:val="uk-UA" w:eastAsia="zh-CN"/>
               </w:rPr>
-              <w:t xml:space="preserve">визначення пожежонебезпечних ділянок лісу </w:t>
+              <w:t xml:space="preserve"> </w:t>
             </w:r>
           </w:p>
         </w:tc>
@@ -3533,16 +3307,7 @@
                 <w:szCs w:val="28"/>
                 <w:lang w:val="uk-UA" w:eastAsia="zh-CN"/>
               </w:rPr>
-              <w:t xml:space="preserve">визначення </w:t>
-            </w:r>
-            <w:r>
-              <w:rPr>
-                <w:rFonts w:eastAsia="Times New Roman" w:cs="Times New Roman"/>
-                <w:noProof/>
-                <w:szCs w:val="28"/>
-                <w:lang w:val="uk-UA" w:eastAsia="zh-CN"/>
-              </w:rPr>
-              <w:t>пожежонебезпечних ділянок лісу</w:t>
+              <w:t>розпізнавання мовних команд в системах ЛМВ</w:t>
             </w:r>
           </w:p>
         </w:tc>
@@ -4229,7 +3994,6 @@
                 <w:lang w:val="uk-UA" w:eastAsia="zh-CN"/>
               </w:rPr>
             </w:pPr>
-            <w:proofErr w:type="spellStart"/>
             <w:r>
               <w:rPr>
                 <w:rFonts w:eastAsia="Times New Roman" w:cs="Times New Roman"/>
@@ -4239,7 +4003,6 @@
               </w:rPr>
               <w:t>Нормоконтроль</w:t>
             </w:r>
-            <w:proofErr w:type="spellEnd"/>
           </w:p>
           <w:p>
             <w:pPr>
@@ -4560,15 +4323,7 @@
           <w:szCs w:val="28"/>
           <w:lang w:val="uk-UA" w:eastAsia="zh-CN"/>
         </w:rPr>
-        <w:t xml:space="preserve">Студент    </w:t>
-      </w:r>
-      <w:r>
-        <w:rPr>
-          <w:rFonts w:eastAsia="Times New Roman" w:cs="Times New Roman"/>
-          <w:szCs w:val="28"/>
-          <w:lang w:val="uk-UA" w:eastAsia="zh-CN"/>
-        </w:rPr>
-        <w:t xml:space="preserve"> </w:t>
+        <w:t xml:space="preserve">Студент   </w:t>
       </w:r>
       <w:r>
         <w:rPr>
@@ -4585,7 +4340,7 @@
           <w:u w:val="single"/>
           <w:lang w:val="uk-UA" w:eastAsia="zh-CN"/>
         </w:rPr>
-        <w:t>Довженко Г.В.</w:t>
+        <w:t>Мариморич В.Є.</w:t>
       </w:r>
     </w:p>
     <w:p>
@@ -4698,27 +4453,24 @@
           <w:szCs w:val="28"/>
           <w:lang w:val="uk-UA" w:eastAsia="zh-CN"/>
         </w:rPr>
-        <w:t xml:space="preserve">      __________   </w:t>
-      </w:r>
-      <w:proofErr w:type="spellStart"/>
-      <w:r>
-        <w:rPr>
-          <w:rFonts w:eastAsia="Times New Roman" w:cs="Times New Roman"/>
-          <w:szCs w:val="24"/>
-          <w:u w:val="single"/>
-          <w:lang w:val="uk-UA" w:eastAsia="zh-CN"/>
-        </w:rPr>
-        <w:t>Бабілунга</w:t>
-      </w:r>
-      <w:proofErr w:type="spellEnd"/>
-      <w:r>
-        <w:rPr>
-          <w:rFonts w:eastAsia="Times New Roman" w:cs="Times New Roman"/>
-          <w:szCs w:val="24"/>
-          <w:u w:val="single"/>
-          <w:lang w:val="uk-UA" w:eastAsia="zh-CN"/>
-        </w:rPr>
-        <w:t xml:space="preserve"> О.Ю.</w:t>
+        <w:t xml:space="preserve">   </w:t>
+      </w:r>
+      <w:r>
+        <w:rPr>
+          <w:rFonts w:eastAsia="Times New Roman" w:cs="Times New Roman"/>
+          <w:szCs w:val="28"/>
+          <w:lang w:val="uk-UA" w:eastAsia="zh-CN"/>
+        </w:rPr>
+        <w:t xml:space="preserve">_________   </w:t>
+      </w:r>
+      <w:r>
+        <w:rPr>
+          <w:rFonts w:eastAsia="Times New Roman" w:cs="Times New Roman"/>
+          <w:szCs w:val="24"/>
+          <w:u w:val="single"/>
+          <w:lang w:val="uk-UA" w:eastAsia="zh-CN"/>
+        </w:rPr>
+        <w:t>Годовиченко М.А.</w:t>
       </w:r>
     </w:p>
     <w:p>
@@ -4791,7 +4543,7 @@
         <w:rPr>
           <w:rFonts w:eastAsia="Times New Roman" w:cs="Times New Roman"/>
           <w:szCs w:val="28"/>
-          <w:lang w:val="en-US" w:eastAsia="zh-CN"/>
+          <w:lang w:val="uk-UA" w:eastAsia="zh-CN"/>
         </w:rPr>
       </w:pPr>
       <w:r>
@@ -4873,15 +4625,15 @@
         <w:rPr>
           <w:rFonts w:eastAsia="Times New Roman" w:cs="Times New Roman"/>
           <w:szCs w:val="28"/>
-          <w:lang w:val="en-US" w:eastAsia="zh-CN"/>
-        </w:rPr>
-      </w:pPr>
-      <w:r>
-        <w:rPr>
-          <w:rFonts w:eastAsia="Times New Roman" w:cs="Times New Roman"/>
-          <w:szCs w:val="28"/>
-          <w:u w:val="single"/>
-          <w:lang w:val="en-US" w:eastAsia="zh-CN"/>
+          <w:lang w:val="uk-UA" w:eastAsia="zh-CN"/>
+        </w:rPr>
+      </w:pPr>
+      <w:r>
+        <w:rPr>
+          <w:rFonts w:eastAsia="Times New Roman" w:cs="Times New Roman"/>
+          <w:szCs w:val="28"/>
+          <w:u w:val="single"/>
+          <w:lang w:val="uk-UA" w:eastAsia="zh-CN"/>
         </w:rPr>
         <w:tab/>
       </w:r>
@@ -4899,7 +4651,7 @@
           <w:rFonts w:eastAsia="Times New Roman" w:cs="Times New Roman"/>
           <w:szCs w:val="28"/>
           <w:u w:val="single"/>
-          <w:lang w:val="en-US" w:eastAsia="zh-CN"/>
+          <w:lang w:val="uk-UA" w:eastAsia="zh-CN"/>
         </w:rPr>
         <w:tab/>
       </w:r>
@@ -4908,7 +4660,7 @@
           <w:rFonts w:eastAsia="Times New Roman" w:cs="Times New Roman"/>
           <w:szCs w:val="28"/>
           <w:u w:val="single"/>
-          <w:lang w:val="en-US" w:eastAsia="zh-CN"/>
+          <w:lang w:val="uk-UA" w:eastAsia="zh-CN"/>
         </w:rPr>
         <w:tab/>
       </w:r>
@@ -4917,7 +4669,7 @@
           <w:rFonts w:eastAsia="Times New Roman" w:cs="Times New Roman"/>
           <w:szCs w:val="28"/>
           <w:u w:val="single"/>
-          <w:lang w:val="en-US" w:eastAsia="zh-CN"/>
+          <w:lang w:val="uk-UA" w:eastAsia="zh-CN"/>
         </w:rPr>
         <w:tab/>
       </w:r>
@@ -4926,7 +4678,7 @@
           <w:rFonts w:eastAsia="Times New Roman" w:cs="Times New Roman"/>
           <w:szCs w:val="28"/>
           <w:u w:val="single"/>
-          <w:lang w:val="en-US" w:eastAsia="zh-CN"/>
+          <w:lang w:val="uk-UA" w:eastAsia="zh-CN"/>
         </w:rPr>
         <w:tab/>
       </w:r>
@@ -4937,14 +4689,23 @@
           <w:u w:val="single"/>
           <w:lang w:val="uk-UA" w:eastAsia="zh-CN"/>
         </w:rPr>
-        <w:t xml:space="preserve">      Довженка Г.В.</w:t>
-      </w:r>
-      <w:r>
-        <w:rPr>
-          <w:rFonts w:eastAsia="Times New Roman" w:cs="Times New Roman"/>
-          <w:szCs w:val="28"/>
-          <w:u w:val="single"/>
-          <w:lang w:val="en-US" w:eastAsia="zh-CN"/>
+        <w:t xml:space="preserve">      </w:t>
+      </w:r>
+      <w:r>
+        <w:rPr>
+          <w:rFonts w:eastAsia="Times New Roman" w:cs="Times New Roman"/>
+          <w:szCs w:val="28"/>
+          <w:u w:val="single"/>
+          <w:lang w:val="uk-UA" w:eastAsia="zh-CN"/>
+        </w:rPr>
+        <w:t>Мариморича В.Є.</w:t>
+      </w:r>
+      <w:r>
+        <w:rPr>
+          <w:rFonts w:eastAsia="Times New Roman" w:cs="Times New Roman"/>
+          <w:szCs w:val="28"/>
+          <w:u w:val="single"/>
+          <w:lang w:val="uk-UA" w:eastAsia="zh-CN"/>
         </w:rPr>
         <w:tab/>
       </w:r>
@@ -4953,7 +4714,7 @@
           <w:rFonts w:eastAsia="Times New Roman" w:cs="Times New Roman"/>
           <w:szCs w:val="28"/>
           <w:u w:val="single"/>
-          <w:lang w:val="en-US" w:eastAsia="zh-CN"/>
+          <w:lang w:val="uk-UA" w:eastAsia="zh-CN"/>
         </w:rPr>
         <w:tab/>
       </w:r>
@@ -4962,7 +4723,7 @@
           <w:rFonts w:eastAsia="Times New Roman" w:cs="Times New Roman"/>
           <w:szCs w:val="28"/>
           <w:u w:val="single"/>
-          <w:lang w:val="en-US" w:eastAsia="zh-CN"/>
+          <w:lang w:val="uk-UA" w:eastAsia="zh-CN"/>
         </w:rPr>
         <w:tab/>
       </w:r>
@@ -4971,7 +4732,7 @@
           <w:rFonts w:eastAsia="Times New Roman" w:cs="Times New Roman"/>
           <w:szCs w:val="28"/>
           <w:u w:val="single"/>
-          <w:lang w:val="en-US" w:eastAsia="zh-CN"/>
+          <w:lang w:val="uk-UA" w:eastAsia="zh-CN"/>
         </w:rPr>
         <w:tab/>
       </w:r>
@@ -5024,7 +4785,7 @@
         <w:rPr>
           <w:rFonts w:eastAsia="Times New Roman" w:cs="Times New Roman"/>
           <w:szCs w:val="28"/>
-          <w:lang w:val="en-US" w:eastAsia="zh-CN"/>
+          <w:lang w:val="uk-UA" w:eastAsia="zh-CN"/>
         </w:rPr>
       </w:pPr>
     </w:p>
@@ -5059,31 +4820,27 @@
           <w:shd w:val="clear" w:color="auto" w:fill="FFFFFF"/>
           <w:lang w:val="uk-UA" w:eastAsia="zh-CN"/>
         </w:rPr>
-        <w:t xml:space="preserve"> Розробка та дослідження методики визначення </w:t>
-      </w:r>
-      <w:proofErr w:type="spellStart"/>
-      <w:r>
-        <w:rPr>
-          <w:rFonts w:eastAsia="Times New Roman" w:cs="Times New Roman"/>
+        <w:t xml:space="preserve"> </w:t>
+      </w:r>
+      <w:r>
+        <w:rPr>
           <w:color w:val="000000"/>
           <w:szCs w:val="28"/>
           <w:u w:val="single"/>
           <w:shd w:val="clear" w:color="auto" w:fill="FFFFFF"/>
-          <w:lang w:val="uk-UA" w:eastAsia="zh-CN"/>
-        </w:rPr>
-        <w:t>пожежонебезпечних</w:t>
-      </w:r>
-      <w:proofErr w:type="spellEnd"/>
-      <w:r>
-        <w:rPr>
-          <w:rFonts w:eastAsia="Times New Roman" w:cs="Times New Roman"/>
+          <w:lang w:val="uk-UA"/>
+        </w:rPr>
+        <w:t xml:space="preserve">Розробка та дослідження методики </w:t>
+      </w:r>
+      <w:r>
+        <w:rPr>
           <w:color w:val="000000"/>
           <w:szCs w:val="28"/>
           <w:u w:val="single"/>
           <w:shd w:val="clear" w:color="auto" w:fill="FFFFFF"/>
-          <w:lang w:val="uk-UA" w:eastAsia="zh-CN"/>
-        </w:rPr>
-        <w:t xml:space="preserve"> ділянок лісу на аерографічних зображеннях.</w:t>
+          <w:lang w:val="uk-UA"/>
+        </w:rPr>
+        <w:t>розпізнавання мовних команд в системах людино-машинної взаємодії</w:t>
       </w:r>
     </w:p>
     <w:p>
@@ -5354,8 +5111,6 @@
         </w:rPr>
         <w:t xml:space="preserve">кваліфікаційній </w:t>
       </w:r>
-      <w:bookmarkStart w:id="0" w:name="_GoBack"/>
-      <w:bookmarkEnd w:id="0"/>
       <w:r>
         <w:rPr>
           <w:szCs w:val="28"/>
@@ -5664,35 +5419,16 @@
           <w:szCs w:val="28"/>
           <w:lang w:val="uk-UA" w:eastAsia="zh-CN"/>
         </w:rPr>
-        <w:t xml:space="preserve">_______  </w:t>
-      </w:r>
-      <w:proofErr w:type="spellStart"/>
-      <w:r>
-        <w:rPr>
-          <w:rFonts w:eastAsia="Times New Roman" w:cs="Times New Roman"/>
-          <w:szCs w:val="28"/>
-          <w:lang w:val="uk-UA" w:eastAsia="zh-CN"/>
-        </w:rPr>
-        <w:t>_</w:t>
-      </w:r>
-      <w:r>
-        <w:rPr>
-          <w:rFonts w:eastAsia="Times New Roman" w:cs="Times New Roman"/>
-          <w:szCs w:val="28"/>
-          <w:u w:val="single"/>
-          <w:lang w:val="uk-UA" w:eastAsia="zh-CN"/>
-        </w:rPr>
-        <w:t>Бабілун</w:t>
-      </w:r>
-      <w:proofErr w:type="spellEnd"/>
-      <w:r>
-        <w:rPr>
-          <w:rFonts w:eastAsia="Times New Roman" w:cs="Times New Roman"/>
-          <w:szCs w:val="28"/>
-          <w:u w:val="single"/>
-          <w:lang w:val="uk-UA" w:eastAsia="zh-CN"/>
-        </w:rPr>
-        <w:t>га О.Ю.</w:t>
+        <w:t>_______  _</w:t>
+      </w:r>
+      <w:r>
+        <w:rPr>
+          <w:rFonts w:eastAsia="Times New Roman" w:cs="Times New Roman"/>
+          <w:szCs w:val="28"/>
+          <w:u w:val="single"/>
+          <w:lang w:val="uk-UA" w:eastAsia="zh-CN"/>
+        </w:rPr>
+        <w:t>Годовиченко М.А.</w:t>
       </w:r>
       <w:r>
         <w:rPr>
@@ -5735,25 +5471,14 @@
         </w:rPr>
         <w:t xml:space="preserve">  </w:t>
       </w:r>
-      <w:proofErr w:type="spellStart"/>
-      <w:r>
-        <w:rPr>
-          <w:rFonts w:eastAsia="Times New Roman" w:cs="Times New Roman"/>
-          <w:szCs w:val="28"/>
-          <w:u w:val="single"/>
-          <w:lang w:val="uk-UA" w:eastAsia="zh-CN"/>
-        </w:rPr>
-        <w:t>Москалюк</w:t>
-      </w:r>
-      <w:proofErr w:type="spellEnd"/>
-      <w:r>
-        <w:rPr>
-          <w:rFonts w:eastAsia="Times New Roman" w:cs="Times New Roman"/>
-          <w:szCs w:val="28"/>
-          <w:u w:val="single"/>
-          <w:lang w:val="uk-UA" w:eastAsia="zh-CN"/>
-        </w:rPr>
-        <w:t xml:space="preserve"> А.Ю.</w:t>
+      <w:r>
+        <w:rPr>
+          <w:rFonts w:eastAsia="Times New Roman" w:cs="Times New Roman"/>
+          <w:szCs w:val="28"/>
+          <w:u w:val="single"/>
+          <w:lang w:val="uk-UA" w:eastAsia="zh-CN"/>
+        </w:rPr>
+        <w:t>Москалюк А.Ю.</w:t>
       </w:r>
     </w:p>
     <w:p>
@@ -6029,7 +5754,7 @@
 </file>
 
 <file path=word/numbering.xml><?xml version="1.0" encoding="utf-8"?>
-<w:numbering xmlns:wpc="http://schemas.microsoft.com/office/word/2010/wordprocessingCanvas" xmlns:mc="http://schemas.openxmlformats.org/markup-compatibility/2006" xmlns:o="urn:schemas-microsoft-com:office:office" xmlns:r="http://schemas.openxmlformats.org/officeDocument/2006/relationships" xmlns:m="http://schemas.openxmlformats.org/officeDocument/2006/math" xmlns:v="urn:schemas-microsoft-com:vml" xmlns:wp14="http://schemas.microsoft.com/office/word/2010/wordprocessingDrawing" xmlns:wp="http://schemas.openxmlformats.org/drawingml/2006/wordprocessingDrawing" xmlns:w10="urn:schemas-microsoft-com:office:word" xmlns:w="http://schemas.openxmlformats.org/wordprocessingml/2006/main" xmlns:w14="http://schemas.microsoft.com/office/word/2010/wordml" xmlns:wpg="http://schemas.microsoft.com/office/word/2010/wordprocessingGroup" xmlns:wpi="http://schemas.microsoft.com/office/word/2010/wordprocessingInk" xmlns:wne="http://schemas.microsoft.com/office/word/2006/wordml" xmlns:wps="http://schemas.microsoft.com/office/word/2010/wordprocessingShape" mc:Ignorable="w14 wp14">
+<w:numbering xmlns:wpc="http://schemas.microsoft.com/office/word/2010/wordprocessingCanvas" xmlns:mc="http://schemas.openxmlformats.org/markup-compatibility/2006" xmlns:o="urn:schemas-microsoft-com:office:office" xmlns:r="http://schemas.openxmlformats.org/officeDocument/2006/relationships" xmlns:m="http://schemas.openxmlformats.org/officeDocument/2006/math" xmlns:v="urn:schemas-microsoft-com:vml" xmlns:wp14="http://schemas.microsoft.com/office/word/2010/wordprocessingDrawing" xmlns:wp="http://schemas.openxmlformats.org/drawingml/2006/wordprocessingDrawing" xmlns:w10="urn:schemas-microsoft-com:office:word" xmlns:w="http://schemas.openxmlformats.org/wordprocessingml/2006/main" xmlns:w14="http://schemas.microsoft.com/office/word/2010/wordml" xmlns:w15="http://schemas.microsoft.com/office/word/2012/wordml" xmlns:wpg="http://schemas.microsoft.com/office/word/2010/wordprocessingGroup" xmlns:wpi="http://schemas.microsoft.com/office/word/2010/wordprocessingInk" xmlns:wne="http://schemas.microsoft.com/office/word/2006/wordml" xmlns:wps="http://schemas.microsoft.com/office/word/2010/wordprocessingShape" mc:Ignorable="w14 w15 wp14">
   <w:abstractNum w:abstractNumId="0">
     <w:nsid w:val="2155667C"/>
     <w:multiLevelType w:val="multilevel"/>
@@ -6153,7 +5878,7 @@
 </file>
 
 <file path=word/styles.xml><?xml version="1.0" encoding="utf-8"?>
-<w:styles xmlns:mc="http://schemas.openxmlformats.org/markup-compatibility/2006" xmlns:r="http://schemas.openxmlformats.org/officeDocument/2006/relationships" xmlns:w="http://schemas.openxmlformats.org/wordprocessingml/2006/main" xmlns:w14="http://schemas.microsoft.com/office/word/2010/wordml" mc:Ignorable="w14">
+<w:styles xmlns:mc="http://schemas.openxmlformats.org/markup-compatibility/2006" xmlns:r="http://schemas.openxmlformats.org/officeDocument/2006/relationships" xmlns:w="http://schemas.openxmlformats.org/wordprocessingml/2006/main" xmlns:w14="http://schemas.microsoft.com/office/word/2010/wordml" xmlns:w15="http://schemas.microsoft.com/office/word/2012/wordml" mc:Ignorable="w14 w15">
   <w:docDefaults>
     <w:rPrDefault>
       <w:rPr>
@@ -6168,343 +5893,378 @@
       </w:pPr>
     </w:pPrDefault>
   </w:docDefaults>
-  <w:latentStyles w:defLockedState="0" w:defUIPriority="99" w:defSemiHidden="1" w:defUnhideWhenUsed="1" w:defQFormat="0" w:count="267">
-    <w:lsdException w:name="Normal" w:semiHidden="0" w:uiPriority="0" w:unhideWhenUsed="0" w:qFormat="1"/>
-    <w:lsdException w:name="heading 1" w:semiHidden="0" w:uiPriority="9" w:unhideWhenUsed="0" w:qFormat="1"/>
-    <w:lsdException w:name="heading 2" w:uiPriority="9" w:qFormat="1"/>
-    <w:lsdException w:name="heading 3" w:uiPriority="9" w:qFormat="1"/>
-    <w:lsdException w:name="heading 4" w:uiPriority="9" w:qFormat="1"/>
-    <w:lsdException w:name="heading 5" w:uiPriority="9" w:qFormat="1"/>
-    <w:lsdException w:name="heading 6" w:uiPriority="9" w:qFormat="1"/>
-    <w:lsdException w:name="heading 7" w:uiPriority="9" w:qFormat="1"/>
-    <w:lsdException w:name="heading 8" w:uiPriority="9" w:qFormat="1"/>
-    <w:lsdException w:name="heading 9" w:uiPriority="9" w:qFormat="1"/>
-    <w:lsdException w:name="toc 1" w:uiPriority="39"/>
-    <w:lsdException w:name="toc 2" w:uiPriority="39"/>
-    <w:lsdException w:name="toc 3" w:uiPriority="39"/>
-    <w:lsdException w:name="toc 4" w:uiPriority="39"/>
-    <w:lsdException w:name="toc 5" w:uiPriority="39"/>
-    <w:lsdException w:name="toc 6" w:uiPriority="39"/>
-    <w:lsdException w:name="toc 7" w:uiPriority="39"/>
-    <w:lsdException w:name="toc 8" w:uiPriority="39"/>
-    <w:lsdException w:name="toc 9" w:uiPriority="39"/>
-    <w:lsdException w:name="caption" w:uiPriority="35" w:qFormat="1"/>
-    <w:lsdException w:name="Title" w:semiHidden="0" w:uiPriority="10" w:unhideWhenUsed="0" w:qFormat="1"/>
-    <w:lsdException w:name="Default Paragraph Font" w:uiPriority="1"/>
-    <w:lsdException w:name="Subtitle" w:semiHidden="0" w:uiPriority="11" w:unhideWhenUsed="0" w:qFormat="1"/>
-    <w:lsdException w:name="Strong" w:semiHidden="0" w:uiPriority="22" w:unhideWhenUsed="0" w:qFormat="1"/>
-    <w:lsdException w:name="Emphasis" w:semiHidden="0" w:uiPriority="20" w:unhideWhenUsed="0" w:qFormat="1"/>
-    <w:lsdException w:name="Table Grid" w:semiHidden="0" w:uiPriority="59" w:unhideWhenUsed="0"/>
-    <w:lsdException w:name="Placeholder Text" w:unhideWhenUsed="0"/>
-    <w:lsdException w:name="No Spacing" w:semiHidden="0" w:uiPriority="1" w:unhideWhenUsed="0" w:qFormat="1"/>
-    <w:lsdException w:name="Light Shading" w:semiHidden="0" w:uiPriority="60" w:unhideWhenUsed="0"/>
-    <w:lsdException w:name="Light List" w:semiHidden="0" w:uiPriority="61" w:unhideWhenUsed="0"/>
-    <w:lsdException w:name="Light Grid" w:semiHidden="0" w:uiPriority="62" w:unhideWhenUsed="0"/>
-    <w:lsdException w:name="Medium Shading 1" w:semiHidden="0" w:uiPriority="63" w:unhideWhenUsed="0"/>
-    <w:lsdException w:name="Medium Shading 2" w:semiHidden="0" w:uiPriority="64" w:unhideWhenUsed="0"/>
-    <w:lsdException w:name="Medium List 1" w:semiHidden="0" w:uiPriority="65" w:unhideWhenUsed="0"/>
-    <w:lsdException w:name="Medium List 2" w:semiHidden="0" w:uiPriority="66" w:unhideWhenUsed="0"/>
-    <w:lsdException w:name="Medium Grid 1" w:semiHidden="0" w:uiPriority="67" w:unhideWhenUsed="0"/>
-    <w:lsdException w:name="Medium Grid 2" w:semiHidden="0" w:uiPriority="68" w:unhideWhenUsed="0"/>
-    <w:lsdException w:name="Medium Grid 3" w:semiHidden="0" w:uiPriority="69" w:unhideWhenUsed="0"/>
-    <w:lsdException w:name="Dark List" w:semiHidden="0" w:uiPriority="70" w:unhideWhenUsed="0"/>
-    <w:lsdException w:name="Colorful Shading" w:semiHidden="0" w:uiPriority="71" w:unhideWhenUsed="0"/>
-    <w:lsdException w:name="Colorful List" w:semiHidden="0" w:uiPriority="72" w:unhideWhenUsed="0"/>
-    <w:lsdException w:name="Colorful Grid" w:semiHidden="0" w:uiPriority="73" w:unhideWhenUsed="0"/>
-    <w:lsdException w:name="Light Shading Accent 1" w:semiHidden="0" w:uiPriority="60" w:unhideWhenUsed="0"/>
-    <w:lsdException w:name="Light List Accent 1" w:semiHidden="0" w:uiPriority="61" w:unhideWhenUsed="0"/>
-    <w:lsdException w:name="Light Grid Accent 1" w:semiHidden="0" w:uiPriority="62" w:unhideWhenUsed="0"/>
-    <w:lsdException w:name="Medium Shading 1 Accent 1" w:semiHidden="0" w:uiPriority="63" w:unhideWhenUsed="0"/>
-    <w:lsdException w:name="Medium Shading 2 Accent 1" w:semiHidden="0" w:uiPriority="64" w:unhideWhenUsed="0"/>
-    <w:lsdException w:name="Medium List 1 Accent 1" w:semiHidden="0" w:uiPriority="65" w:unhideWhenUsed="0"/>
-    <w:lsdException w:name="Revision" w:unhideWhenUsed="0"/>
-    <w:lsdException w:name="List Paragraph" w:semiHidden="0" w:uiPriority="34" w:unhideWhenUsed="0" w:qFormat="1"/>
-    <w:lsdException w:name="Quote" w:semiHidden="0" w:uiPriority="29" w:unhideWhenUsed="0" w:qFormat="1"/>
-    <w:lsdException w:name="Intense Quote" w:semiHidden="0" w:uiPriority="30" w:unhideWhenUsed="0" w:qFormat="1"/>
-    <w:lsdException w:name="Medium List 2 Accent 1" w:semiHidden="0" w:uiPriority="66" w:unhideWhenUsed="0"/>
-    <w:lsdException w:name="Medium Grid 1 Accent 1" w:semiHidden="0" w:uiPriority="67" w:unhideWhenUsed="0"/>
-    <w:lsdException w:name="Medium Grid 2 Accent 1" w:semiHidden="0" w:uiPriority="68" w:unhideWhenUsed="0"/>
-    <w:lsdException w:name="Medium Grid 3 Accent 1" w:semiHidden="0" w:uiPriority="69" w:unhideWhenUsed="0"/>
-    <w:lsdException w:name="Dark List Accent 1" w:semiHidden="0" w:uiPriority="70" w:unhideWhenUsed="0"/>
-    <w:lsdException w:name="Colorful Shading Accent 1" w:semiHidden="0" w:uiPriority="71" w:unhideWhenUsed="0"/>
-    <w:lsdException w:name="Colorful List Accent 1" w:semiHidden="0" w:uiPriority="72" w:unhideWhenUsed="0"/>
-    <w:lsdException w:name="Colorful Grid Accent 1" w:semiHidden="0" w:uiPriority="73" w:unhideWhenUsed="0"/>
-    <w:lsdException w:name="Light Shading Accent 2" w:semiHidden="0" w:uiPriority="60" w:unhideWhenUsed="0"/>
-    <w:lsdException w:name="Light List Accent 2" w:semiHidden="0" w:uiPriority="61" w:unhideWhenUsed="0"/>
-    <w:lsdException w:name="Light Grid Accent 2" w:semiHidden="0" w:uiPriority="62" w:unhideWhenUsed="0"/>
-    <w:lsdException w:name="Medium Shading 1 Accent 2" w:semiHidden="0" w:uiPriority="63" w:unhideWhenUsed="0"/>
-    <w:lsdException w:name="Medium Shading 2 Accent 2" w:semiHidden="0" w:uiPriority="64" w:unhideWhenUsed="0"/>
-    <w:lsdException w:name="Medium List 1 Accent 2" w:semiHidden="0" w:uiPriority="65" w:unhideWhenUsed="0"/>
-    <w:lsdException w:name="Medium List 2 Accent 2" w:semiHidden="0" w:uiPriority="66" w:unhideWhenUsed="0"/>
-    <w:lsdException w:name="Medium Grid 1 Accent 2" w:semiHidden="0" w:uiPriority="67" w:unhideWhenUsed="0"/>
-    <w:lsdException w:name="Medium Grid 2 Accent 2" w:semiHidden="0" w:uiPriority="68" w:unhideWhenUsed="0"/>
-    <w:lsdException w:name="Medium Grid 3 Accent 2" w:semiHidden="0" w:uiPriority="69" w:unhideWhenUsed="0"/>
-    <w:lsdException w:name="Dark List Accent 2" w:semiHidden="0" w:uiPriority="70" w:unhideWhenUsed="0"/>
-    <w:lsdException w:name="Colorful Shading Accent 2" w:semiHidden="0" w:uiPriority="71" w:unhideWhenUsed="0"/>
-    <w:lsdException w:name="Colorful List Accent 2" w:semiHidden="0" w:uiPriority="72" w:unhideWhenUsed="0"/>
-    <w:lsdException w:name="Colorful Grid Accent 2" w:semiHidden="0" w:uiPriority="73" w:unhideWhenUsed="0"/>
-    <w:lsdException w:name="Light Shading Accent 3" w:semiHidden="0" w:uiPriority="60" w:unhideWhenUsed="0"/>
-    <w:lsdException w:name="Light List Accent 3" w:semiHidden="0" w:uiPriority="61" w:unhideWhenUsed="0"/>
-    <w:lsdException w:name="Light Grid Accent 3" w:semiHidden="0" w:uiPriority="62" w:unhideWhenUsed="0"/>
-    <w:lsdException w:name="Medium Shading 1 Accent 3" w:semiHidden="0" w:uiPriority="63" w:unhideWhenUsed="0"/>
-    <w:lsdException w:name="Medium Shading 2 Accent 3" w:semiHidden="0" w:uiPriority="64" w:unhideWhenUsed="0"/>
-    <w:lsdException w:name="Medium List 1 Accent 3" w:semiHidden="0" w:uiPriority="65" w:unhideWhenUsed="0"/>
-    <w:lsdException w:name="Medium List 2 Accent 3" w:semiHidden="0" w:uiPriority="66" w:unhideWhenUsed="0"/>
-    <w:lsdException w:name="Medium Grid 1 Accent 3" w:semiHidden="0" w:uiPriority="67" w:unhideWhenUsed="0"/>
-    <w:lsdException w:name="Medium Grid 2 Accent 3" w:semiHidden="0" w:uiPriority="68" w:unhideWhenUsed="0"/>
-    <w:lsdException w:name="Medium Grid 3 Accent 3" w:semiHidden="0" w:uiPriority="69" w:unhideWhenUsed="0"/>
-    <w:lsdException w:name="Dark List Accent 3" w:semiHidden="0" w:uiPriority="70" w:unhideWhenUsed="0"/>
-    <w:lsdException w:name="Colorful Shading Accent 3" w:semiHidden="0" w:uiPriority="71" w:unhideWhenUsed="0"/>
-    <w:lsdException w:name="Colorful List Accent 3" w:semiHidden="0" w:uiPriority="72" w:unhideWhenUsed="0"/>
-    <w:lsdException w:name="Colorful Grid Accent 3" w:semiHidden="0" w:uiPriority="73" w:unhideWhenUsed="0"/>
-    <w:lsdException w:name="Light Shading Accent 4" w:semiHidden="0" w:uiPriority="60" w:unhideWhenUsed="0"/>
-    <w:lsdException w:name="Light List Accent 4" w:semiHidden="0" w:uiPriority="61" w:unhideWhenUsed="0"/>
-    <w:lsdException w:name="Light Grid Accent 4" w:semiHidden="0" w:uiPriority="62" w:unhideWhenUsed="0"/>
-    <w:lsdException w:name="Medium Shading 1 Accent 4" w:semiHidden="0" w:uiPriority="63" w:unhideWhenUsed="0"/>
-    <w:lsdException w:name="Medium Shading 2 Accent 4" w:semiHidden="0" w:uiPriority="64" w:unhideWhenUsed="0"/>
-    <w:lsdException w:name="Medium List 1 Accent 4" w:semiHidden="0" w:uiPriority="65" w:unhideWhenUsed="0"/>
-    <w:lsdException w:name="Medium List 2 Accent 4" w:semiHidden="0" w:uiPriority="66" w:unhideWhenUsed="0"/>
-    <w:lsdException w:name="Medium Grid 1 Accent 4" w:semiHidden="0" w:uiPriority="67" w:unhideWhenUsed="0"/>
-    <w:lsdException w:name="Medium Grid 2 Accent 4" w:semiHidden="0" w:uiPriority="68" w:unhideWhenUsed="0"/>
-    <w:lsdException w:name="Medium Grid 3 Accent 4" w:semiHidden="0" w:uiPriority="69" w:unhideWhenUsed="0"/>
-    <w:lsdException w:name="Dark List Accent 4" w:semiHidden="0" w:uiPriority="70" w:unhideWhenUsed="0"/>
-    <w:lsdException w:name="Colorful Shading Accent 4" w:semiHidden="0" w:uiPriority="71" w:unhideWhenUsed="0"/>
-    <w:lsdException w:name="Colorful List Accent 4" w:semiHidden="0" w:uiPriority="72" w:unhideWhenUsed="0"/>
-    <w:lsdException w:name="Colorful Grid Accent 4" w:semiHidden="0" w:uiPriority="73" w:unhideWhenUsed="0"/>
-    <w:lsdException w:name="Light Shading Accent 5" w:semiHidden="0" w:uiPriority="60" w:unhideWhenUsed="0"/>
-    <w:lsdException w:name="Light List Accent 5" w:semiHidden="0" w:uiPriority="61" w:unhideWhenUsed="0"/>
-    <w:lsdException w:name="Light Grid Accent 5" w:semiHidden="0" w:uiPriority="62" w:unhideWhenUsed="0"/>
-    <w:lsdException w:name="Medium Shading 1 Accent 5" w:semiHidden="0" w:uiPriority="63" w:unhideWhenUsed="0"/>
-    <w:lsdException w:name="Medium Shading 2 Accent 5" w:semiHidden="0" w:uiPriority="64" w:unhideWhenUsed="0"/>
-    <w:lsdException w:name="Medium List 1 Accent 5" w:semiHidden="0" w:uiPriority="65" w:unhideWhenUsed="0"/>
-    <w:lsdException w:name="Medium List 2 Accent 5" w:semiHidden="0" w:uiPriority="66" w:unhideWhenUsed="0"/>
-    <w:lsdException w:name="Medium Grid 1 Accent 5" w:semiHidden="0" w:uiPriority="67" w:unhideWhenUsed="0"/>
-    <w:lsdException w:name="Medium Grid 2 Accent 5" w:semiHidden="0" w:uiPriority="68" w:unhideWhenUsed="0"/>
-    <w:lsdException w:name="Medium Grid 3 Accent 5" w:semiHidden="0" w:uiPriority="69" w:unhideWhenUsed="0"/>
-    <w:lsdException w:name="Dark List Accent 5" w:semiHidden="0" w:uiPriority="70" w:unhideWhenUsed="0"/>
-    <w:lsdException w:name="Colorful Shading Accent 5" w:semiHidden="0" w:uiPriority="71" w:unhideWhenUsed="0"/>
-    <w:lsdException w:name="Colorful List Accent 5" w:semiHidden="0" w:uiPriority="72" w:unhideWhenUsed="0"/>
-    <w:lsdException w:name="Colorful Grid Accent 5" w:semiHidden="0" w:uiPriority="73" w:unhideWhenUsed="0"/>
-    <w:lsdException w:name="Light Shading Accent 6" w:semiHidden="0" w:uiPriority="60" w:unhideWhenUsed="0"/>
-    <w:lsdException w:name="Light List Accent 6" w:semiHidden="0" w:uiPriority="61" w:unhideWhenUsed="0"/>
-    <w:lsdException w:name="Light Grid Accent 6" w:semiHidden="0" w:uiPriority="62" w:unhideWhenUsed="0"/>
-    <w:lsdException w:name="Medium Shading 1 Accent 6" w:semiHidden="0" w:uiPriority="63" w:unhideWhenUsed="0"/>
-    <w:lsdException w:name="Medium Shading 2 Accent 6" w:semiHidden="0" w:uiPriority="64" w:unhideWhenUsed="0"/>
-    <w:lsdException w:name="Medium List 1 Accent 6" w:semiHidden="0" w:uiPriority="65" w:unhideWhenUsed="0"/>
-    <w:lsdException w:name="Medium List 2 Accent 6" w:semiHidden="0" w:uiPriority="66" w:unhideWhenUsed="0"/>
-    <w:lsdException w:name="Medium Grid 1 Accent 6" w:semiHidden="0" w:uiPriority="67" w:unhideWhenUsed="0"/>
-    <w:lsdException w:name="Medium Grid 2 Accent 6" w:semiHidden="0" w:uiPriority="68" w:unhideWhenUsed="0"/>
-    <w:lsdException w:name="Medium Grid 3 Accent 6" w:semiHidden="0" w:uiPriority="69" w:unhideWhenUsed="0"/>
-    <w:lsdException w:name="Dark List Accent 6" w:semiHidden="0" w:uiPriority="70" w:unhideWhenUsed="0"/>
-    <w:lsdException w:name="Colorful Shading Accent 6" w:semiHidden="0" w:uiPriority="71" w:unhideWhenUsed="0"/>
-    <w:lsdException w:name="Colorful List Accent 6" w:semiHidden="0" w:uiPriority="72" w:unhideWhenUsed="0"/>
-    <w:lsdException w:name="Colorful Grid Accent 6" w:semiHidden="0" w:uiPriority="73" w:unhideWhenUsed="0"/>
-    <w:lsdException w:name="Subtle Emphasis" w:semiHidden="0" w:uiPriority="19" w:unhideWhenUsed="0" w:qFormat="1"/>
-    <w:lsdException w:name="Intense Emphasis" w:semiHidden="0" w:uiPriority="21" w:unhideWhenUsed="0" w:qFormat="1"/>
-    <w:lsdException w:name="Subtle Reference" w:semiHidden="0" w:uiPriority="31" w:unhideWhenUsed="0" w:qFormat="1"/>
-    <w:lsdException w:name="Intense Reference" w:semiHidden="0" w:uiPriority="32" w:unhideWhenUsed="0" w:qFormat="1"/>
-    <w:lsdException w:name="Book Title" w:semiHidden="0" w:uiPriority="33" w:unhideWhenUsed="0" w:qFormat="1"/>
-    <w:lsdException w:name="Bibliography" w:uiPriority="37"/>
-    <w:lsdException w:name="TOC Heading" w:uiPriority="39" w:qFormat="1"/>
-  </w:latentStyles>
-  <w:style w:type="paragraph" w:default="1" w:styleId="a">
-    <w:name w:val="Normal"/>
-    <w:qFormat/>
-    <w:rsid w:val="008644F5"/>
-    <w:pPr>
-      <w:spacing w:line="360" w:lineRule="auto"/>
-      <w:jc w:val="both"/>
-    </w:pPr>
-    <w:rPr>
-      <w:rFonts w:eastAsiaTheme="minorEastAsia" w:cstheme="minorBidi"/>
-      <w:szCs w:val="22"/>
-      <w:lang w:eastAsia="ru-RU"/>
-    </w:rPr>
-  </w:style>
-  <w:style w:type="character" w:default="1" w:styleId="a0">
-    <w:name w:val="Default Paragraph Font"/>
-    <w:uiPriority w:val="1"/>
-    <w:semiHidden/>
-    <w:unhideWhenUsed/>
-  </w:style>
-  <w:style w:type="table" w:default="1" w:styleId="a1">
-    <w:name w:val="Normal Table"/>
-    <w:uiPriority w:val="99"/>
-    <w:semiHidden/>
-    <w:unhideWhenUsed/>
-    <w:tblPr>
-      <w:tblInd w:w="0" w:type="dxa"/>
-      <w:tblCellMar>
-        <w:top w:w="0" w:type="dxa"/>
-        <w:left w:w="108" w:type="dxa"/>
-        <w:bottom w:w="0" w:type="dxa"/>
-        <w:right w:w="108" w:type="dxa"/>
-      </w:tblCellMar>
-    </w:tblPr>
-  </w:style>
-  <w:style w:type="numbering" w:default="1" w:styleId="a2">
-    <w:name w:val="No List"/>
-    <w:uiPriority w:val="99"/>
-    <w:semiHidden/>
-    <w:unhideWhenUsed/>
-  </w:style>
-</w:styles>
-</file>
-
-<file path=word/stylesWithEffects.xml><?xml version="1.0" encoding="utf-8"?>
-<w:styles xmlns:wpc="http://schemas.microsoft.com/office/word/2010/wordprocessingCanvas" xmlns:mc="http://schemas.openxmlformats.org/markup-compatibility/2006" xmlns:o="urn:schemas-microsoft-com:office:office" xmlns:r="http://schemas.openxmlformats.org/officeDocument/2006/relationships" xmlns:m="http://schemas.openxmlformats.org/officeDocument/2006/math" xmlns:v="urn:schemas-microsoft-com:vml" xmlns:wp14="http://schemas.microsoft.com/office/word/2010/wordprocessingDrawing" xmlns:wp="http://schemas.openxmlformats.org/drawingml/2006/wordprocessingDrawing" xmlns:w10="urn:schemas-microsoft-com:office:word" xmlns:w="http://schemas.openxmlformats.org/wordprocessingml/2006/main" xmlns:w14="http://schemas.microsoft.com/office/word/2010/wordml" xmlns:wpg="http://schemas.microsoft.com/office/word/2010/wordprocessingGroup" xmlns:wpi="http://schemas.microsoft.com/office/word/2010/wordprocessingInk" xmlns:wne="http://schemas.microsoft.com/office/word/2006/wordml" xmlns:wps="http://schemas.microsoft.com/office/word/2010/wordprocessingShape" mc:Ignorable="w14 wp14">
-  <w:docDefaults>
-    <w:rPrDefault>
-      <w:rPr>
-        <w:rFonts w:ascii="Times New Roman" w:eastAsia="Calibri" w:hAnsi="Times New Roman" w:cs="Times New Roman"/>
-        <w:sz w:val="28"/>
-        <w:lang w:val="ru-RU" w:eastAsia="en-US" w:bidi="ar-SA"/>
-      </w:rPr>
-    </w:rPrDefault>
-    <w:pPrDefault>
-      <w:pPr>
-        <w:spacing w:after="200" w:line="276" w:lineRule="auto"/>
-      </w:pPr>
-    </w:pPrDefault>
-  </w:docDefaults>
-  <w:latentStyles w:defLockedState="0" w:defUIPriority="99" w:defSemiHidden="1" w:defUnhideWhenUsed="1" w:defQFormat="0" w:count="267">
-    <w:lsdException w:name="Normal" w:semiHidden="0" w:uiPriority="0" w:unhideWhenUsed="0" w:qFormat="1"/>
-    <w:lsdException w:name="heading 1" w:semiHidden="0" w:uiPriority="9" w:unhideWhenUsed="0" w:qFormat="1"/>
-    <w:lsdException w:name="heading 2" w:uiPriority="9" w:qFormat="1"/>
-    <w:lsdException w:name="heading 3" w:uiPriority="9" w:qFormat="1"/>
-    <w:lsdException w:name="heading 4" w:uiPriority="9" w:qFormat="1"/>
-    <w:lsdException w:name="heading 5" w:uiPriority="9" w:qFormat="1"/>
-    <w:lsdException w:name="heading 6" w:uiPriority="9" w:qFormat="1"/>
-    <w:lsdException w:name="heading 7" w:uiPriority="9" w:qFormat="1"/>
-    <w:lsdException w:name="heading 8" w:uiPriority="9" w:qFormat="1"/>
-    <w:lsdException w:name="heading 9" w:uiPriority="9" w:qFormat="1"/>
-    <w:lsdException w:name="toc 1" w:uiPriority="39"/>
-    <w:lsdException w:name="toc 2" w:uiPriority="39"/>
-    <w:lsdException w:name="toc 3" w:uiPriority="39"/>
-    <w:lsdException w:name="toc 4" w:uiPriority="39"/>
-    <w:lsdException w:name="toc 5" w:uiPriority="39"/>
-    <w:lsdException w:name="toc 6" w:uiPriority="39"/>
-    <w:lsdException w:name="toc 7" w:uiPriority="39"/>
-    <w:lsdException w:name="toc 8" w:uiPriority="39"/>
-    <w:lsdException w:name="toc 9" w:uiPriority="39"/>
-    <w:lsdException w:name="caption" w:uiPriority="35" w:qFormat="1"/>
-    <w:lsdException w:name="Title" w:semiHidden="0" w:uiPriority="10" w:unhideWhenUsed="0" w:qFormat="1"/>
-    <w:lsdException w:name="Default Paragraph Font" w:uiPriority="1"/>
-    <w:lsdException w:name="Subtitle" w:semiHidden="0" w:uiPriority="11" w:unhideWhenUsed="0" w:qFormat="1"/>
-    <w:lsdException w:name="Strong" w:semiHidden="0" w:uiPriority="22" w:unhideWhenUsed="0" w:qFormat="1"/>
-    <w:lsdException w:name="Emphasis" w:semiHidden="0" w:uiPriority="20" w:unhideWhenUsed="0" w:qFormat="1"/>
-    <w:lsdException w:name="Table Grid" w:semiHidden="0" w:uiPriority="59" w:unhideWhenUsed="0"/>
-    <w:lsdException w:name="Placeholder Text" w:unhideWhenUsed="0"/>
-    <w:lsdException w:name="No Spacing" w:semiHidden="0" w:uiPriority="1" w:unhideWhenUsed="0" w:qFormat="1"/>
-    <w:lsdException w:name="Light Shading" w:semiHidden="0" w:uiPriority="60" w:unhideWhenUsed="0"/>
-    <w:lsdException w:name="Light List" w:semiHidden="0" w:uiPriority="61" w:unhideWhenUsed="0"/>
-    <w:lsdException w:name="Light Grid" w:semiHidden="0" w:uiPriority="62" w:unhideWhenUsed="0"/>
-    <w:lsdException w:name="Medium Shading 1" w:semiHidden="0" w:uiPriority="63" w:unhideWhenUsed="0"/>
-    <w:lsdException w:name="Medium Shading 2" w:semiHidden="0" w:uiPriority="64" w:unhideWhenUsed="0"/>
-    <w:lsdException w:name="Medium List 1" w:semiHidden="0" w:uiPriority="65" w:unhideWhenUsed="0"/>
-    <w:lsdException w:name="Medium List 2" w:semiHidden="0" w:uiPriority="66" w:unhideWhenUsed="0"/>
-    <w:lsdException w:name="Medium Grid 1" w:semiHidden="0" w:uiPriority="67" w:unhideWhenUsed="0"/>
-    <w:lsdException w:name="Medium Grid 2" w:semiHidden="0" w:uiPriority="68" w:unhideWhenUsed="0"/>
-    <w:lsdException w:name="Medium Grid 3" w:semiHidden="0" w:uiPriority="69" w:unhideWhenUsed="0"/>
-    <w:lsdException w:name="Dark List" w:semiHidden="0" w:uiPriority="70" w:unhideWhenUsed="0"/>
-    <w:lsdException w:name="Colorful Shading" w:semiHidden="0" w:uiPriority="71" w:unhideWhenUsed="0"/>
-    <w:lsdException w:name="Colorful List" w:semiHidden="0" w:uiPriority="72" w:unhideWhenUsed="0"/>
-    <w:lsdException w:name="Colorful Grid" w:semiHidden="0" w:uiPriority="73" w:unhideWhenUsed="0"/>
-    <w:lsdException w:name="Light Shading Accent 1" w:semiHidden="0" w:uiPriority="60" w:unhideWhenUsed="0"/>
-    <w:lsdException w:name="Light List Accent 1" w:semiHidden="0" w:uiPriority="61" w:unhideWhenUsed="0"/>
-    <w:lsdException w:name="Light Grid Accent 1" w:semiHidden="0" w:uiPriority="62" w:unhideWhenUsed="0"/>
-    <w:lsdException w:name="Medium Shading 1 Accent 1" w:semiHidden="0" w:uiPriority="63" w:unhideWhenUsed="0"/>
-    <w:lsdException w:name="Medium Shading 2 Accent 1" w:semiHidden="0" w:uiPriority="64" w:unhideWhenUsed="0"/>
-    <w:lsdException w:name="Medium List 1 Accent 1" w:semiHidden="0" w:uiPriority="65" w:unhideWhenUsed="0"/>
-    <w:lsdException w:name="Revision" w:unhideWhenUsed="0"/>
-    <w:lsdException w:name="List Paragraph" w:semiHidden="0" w:uiPriority="34" w:unhideWhenUsed="0" w:qFormat="1"/>
-    <w:lsdException w:name="Quote" w:semiHidden="0" w:uiPriority="29" w:unhideWhenUsed="0" w:qFormat="1"/>
-    <w:lsdException w:name="Intense Quote" w:semiHidden="0" w:uiPriority="30" w:unhideWhenUsed="0" w:qFormat="1"/>
-    <w:lsdException w:name="Medium List 2 Accent 1" w:semiHidden="0" w:uiPriority="66" w:unhideWhenUsed="0"/>
-    <w:lsdException w:name="Medium Grid 1 Accent 1" w:semiHidden="0" w:uiPriority="67" w:unhideWhenUsed="0"/>
-    <w:lsdException w:name="Medium Grid 2 Accent 1" w:semiHidden="0" w:uiPriority="68" w:unhideWhenUsed="0"/>
-    <w:lsdException w:name="Medium Grid 3 Accent 1" w:semiHidden="0" w:uiPriority="69" w:unhideWhenUsed="0"/>
-    <w:lsdException w:name="Dark List Accent 1" w:semiHidden="0" w:uiPriority="70" w:unhideWhenUsed="0"/>
-    <w:lsdException w:name="Colorful Shading Accent 1" w:semiHidden="0" w:uiPriority="71" w:unhideWhenUsed="0"/>
-    <w:lsdException w:name="Colorful List Accent 1" w:semiHidden="0" w:uiPriority="72" w:unhideWhenUsed="0"/>
-    <w:lsdException w:name="Colorful Grid Accent 1" w:semiHidden="0" w:uiPriority="73" w:unhideWhenUsed="0"/>
-    <w:lsdException w:name="Light Shading Accent 2" w:semiHidden="0" w:uiPriority="60" w:unhideWhenUsed="0"/>
-    <w:lsdException w:name="Light List Accent 2" w:semiHidden="0" w:uiPriority="61" w:unhideWhenUsed="0"/>
-    <w:lsdException w:name="Light Grid Accent 2" w:semiHidden="0" w:uiPriority="62" w:unhideWhenUsed="0"/>
-    <w:lsdException w:name="Medium Shading 1 Accent 2" w:semiHidden="0" w:uiPriority="63" w:unhideWhenUsed="0"/>
-    <w:lsdException w:name="Medium Shading 2 Accent 2" w:semiHidden="0" w:uiPriority="64" w:unhideWhenUsed="0"/>
-    <w:lsdException w:name="Medium List 1 Accent 2" w:semiHidden="0" w:uiPriority="65" w:unhideWhenUsed="0"/>
-    <w:lsdException w:name="Medium List 2 Accent 2" w:semiHidden="0" w:uiPriority="66" w:unhideWhenUsed="0"/>
-    <w:lsdException w:name="Medium Grid 1 Accent 2" w:semiHidden="0" w:uiPriority="67" w:unhideWhenUsed="0"/>
-    <w:lsdException w:name="Medium Grid 2 Accent 2" w:semiHidden="0" w:uiPriority="68" w:unhideWhenUsed="0"/>
-    <w:lsdException w:name="Medium Grid 3 Accent 2" w:semiHidden="0" w:uiPriority="69" w:unhideWhenUsed="0"/>
-    <w:lsdException w:name="Dark List Accent 2" w:semiHidden="0" w:uiPriority="70" w:unhideWhenUsed="0"/>
-    <w:lsdException w:name="Colorful Shading Accent 2" w:semiHidden="0" w:uiPriority="71" w:unhideWhenUsed="0"/>
-    <w:lsdException w:name="Colorful List Accent 2" w:semiHidden="0" w:uiPriority="72" w:unhideWhenUsed="0"/>
-    <w:lsdException w:name="Colorful Grid Accent 2" w:semiHidden="0" w:uiPriority="73" w:unhideWhenUsed="0"/>
-    <w:lsdException w:name="Light Shading Accent 3" w:semiHidden="0" w:uiPriority="60" w:unhideWhenUsed="0"/>
-    <w:lsdException w:name="Light List Accent 3" w:semiHidden="0" w:uiPriority="61" w:unhideWhenUsed="0"/>
-    <w:lsdException w:name="Light Grid Accent 3" w:semiHidden="0" w:uiPriority="62" w:unhideWhenUsed="0"/>
-    <w:lsdException w:name="Medium Shading 1 Accent 3" w:semiHidden="0" w:uiPriority="63" w:unhideWhenUsed="0"/>
-    <w:lsdException w:name="Medium Shading 2 Accent 3" w:semiHidden="0" w:uiPriority="64" w:unhideWhenUsed="0"/>
-    <w:lsdException w:name="Medium List 1 Accent 3" w:semiHidden="0" w:uiPriority="65" w:unhideWhenUsed="0"/>
-    <w:lsdException w:name="Medium List 2 Accent 3" w:semiHidden="0" w:uiPriority="66" w:unhideWhenUsed="0"/>
-    <w:lsdException w:name="Medium Grid 1 Accent 3" w:semiHidden="0" w:uiPriority="67" w:unhideWhenUsed="0"/>
-    <w:lsdException w:name="Medium Grid 2 Accent 3" w:semiHidden="0" w:uiPriority="68" w:unhideWhenUsed="0"/>
-    <w:lsdException w:name="Medium Grid 3 Accent 3" w:semiHidden="0" w:uiPriority="69" w:unhideWhenUsed="0"/>
-    <w:lsdException w:name="Dark List Accent 3" w:semiHidden="0" w:uiPriority="70" w:unhideWhenUsed="0"/>
-    <w:lsdException w:name="Colorful Shading Accent 3" w:semiHidden="0" w:uiPriority="71" w:unhideWhenUsed="0"/>
-    <w:lsdException w:name="Colorful List Accent 3" w:semiHidden="0" w:uiPriority="72" w:unhideWhenUsed="0"/>
-    <w:lsdException w:name="Colorful Grid Accent 3" w:semiHidden="0" w:uiPriority="73" w:unhideWhenUsed="0"/>
-    <w:lsdException w:name="Light Shading Accent 4" w:semiHidden="0" w:uiPriority="60" w:unhideWhenUsed="0"/>
-    <w:lsdException w:name="Light List Accent 4" w:semiHidden="0" w:uiPriority="61" w:unhideWhenUsed="0"/>
-    <w:lsdException w:name="Light Grid Accent 4" w:semiHidden="0" w:uiPriority="62" w:unhideWhenUsed="0"/>
-    <w:lsdException w:name="Medium Shading 1 Accent 4" w:semiHidden="0" w:uiPriority="63" w:unhideWhenUsed="0"/>
-    <w:lsdException w:name="Medium Shading 2 Accent 4" w:semiHidden="0" w:uiPriority="64" w:unhideWhenUsed="0"/>
-    <w:lsdException w:name="Medium List 1 Accent 4" w:semiHidden="0" w:uiPriority="65" w:unhideWhenUsed="0"/>
-    <w:lsdException w:name="Medium List 2 Accent 4" w:semiHidden="0" w:uiPriority="66" w:unhideWhenUsed="0"/>
-    <w:lsdException w:name="Medium Grid 1 Accent 4" w:semiHidden="0" w:uiPriority="67" w:unhideWhenUsed="0"/>
-    <w:lsdException w:name="Medium Grid 2 Accent 4" w:semiHidden="0" w:uiPriority="68" w:unhideWhenUsed="0"/>
-    <w:lsdException w:name="Medium Grid 3 Accent 4" w:semiHidden="0" w:uiPriority="69" w:unhideWhenUsed="0"/>
-    <w:lsdException w:name="Dark List Accent 4" w:semiHidden="0" w:uiPriority="70" w:unhideWhenUsed="0"/>
-    <w:lsdException w:name="Colorful Shading Accent 4" w:semiHidden="0" w:uiPriority="71" w:unhideWhenUsed="0"/>
-    <w:lsdException w:name="Colorful List Accent 4" w:semiHidden="0" w:uiPriority="72" w:unhideWhenUsed="0"/>
-    <w:lsdException w:name="Colorful Grid Accent 4" w:semiHidden="0" w:uiPriority="73" w:unhideWhenUsed="0"/>
-    <w:lsdException w:name="Light Shading Accent 5" w:semiHidden="0" w:uiPriority="60" w:unhideWhenUsed="0"/>
-    <w:lsdException w:name="Light List Accent 5" w:semiHidden="0" w:uiPriority="61" w:unhideWhenUsed="0"/>
-    <w:lsdException w:name="Light Grid Accent 5" w:semiHidden="0" w:uiPriority="62" w:unhideWhenUsed="0"/>
-    <w:lsdException w:name="Medium Shading 1 Accent 5" w:semiHidden="0" w:uiPriority="63" w:unhideWhenUsed="0"/>
-    <w:lsdException w:name="Medium Shading 2 Accent 5" w:semiHidden="0" w:uiPriority="64" w:unhideWhenUsed="0"/>
-    <w:lsdException w:name="Medium List 1 Accent 5" w:semiHidden="0" w:uiPriority="65" w:unhideWhenUsed="0"/>
-    <w:lsdException w:name="Medium List 2 Accent 5" w:semiHidden="0" w:uiPriority="66" w:unhideWhenUsed="0"/>
-    <w:lsdException w:name="Medium Grid 1 Accent 5" w:semiHidden="0" w:uiPriority="67" w:unhideWhenUsed="0"/>
-    <w:lsdException w:name="Medium Grid 2 Accent 5" w:semiHidden="0" w:uiPriority="68" w:unhideWhenUsed="0"/>
-    <w:lsdException w:name="Medium Grid 3 Accent 5" w:semiHidden="0" w:uiPriority="69" w:unhideWhenUsed="0"/>
-    <w:lsdException w:name="Dark List Accent 5" w:semiHidden="0" w:uiPriority="70" w:unhideWhenUsed="0"/>
-    <w:lsdException w:name="Colorful Shading Accent 5" w:semiHidden="0" w:uiPriority="71" w:unhideWhenUsed="0"/>
-    <w:lsdException w:name="Colorful List Accent 5" w:semiHidden="0" w:uiPriority="72" w:unhideWhenUsed="0"/>
-    <w:lsdException w:name="Colorful Grid Accent 5" w:semiHidden="0" w:uiPriority="73" w:unhideWhenUsed="0"/>
-    <w:lsdException w:name="Light Shading Accent 6" w:semiHidden="0" w:uiPriority="60" w:unhideWhenUsed="0"/>
-    <w:lsdException w:name="Light List Accent 6" w:semiHidden="0" w:uiPriority="61" w:unhideWhenUsed="0"/>
-    <w:lsdException w:name="Light Grid Accent 6" w:semiHidden="0" w:uiPriority="62" w:unhideWhenUsed="0"/>
-    <w:lsdException w:name="Medium Shading 1 Accent 6" w:semiHidden="0" w:uiPriority="63" w:unhideWhenUsed="0"/>
-    <w:lsdException w:name="Medium Shading 2 Accent 6" w:semiHidden="0" w:uiPriority="64" w:unhideWhenUsed="0"/>
-    <w:lsdException w:name="Medium List 1 Accent 6" w:semiHidden="0" w:uiPriority="65" w:unhideWhenUsed="0"/>
-    <w:lsdException w:name="Medium List 2 Accent 6" w:semiHidden="0" w:uiPriority="66" w:unhideWhenUsed="0"/>
-    <w:lsdException w:name="Medium Grid 1 Accent 6" w:semiHidden="0" w:uiPriority="67" w:unhideWhenUsed="0"/>
-    <w:lsdException w:name="Medium Grid 2 Accent 6" w:semiHidden="0" w:uiPriority="68" w:unhideWhenUsed="0"/>
-    <w:lsdException w:name="Medium Grid 3 Accent 6" w:semiHidden="0" w:uiPriority="69" w:unhideWhenUsed="0"/>
-    <w:lsdException w:name="Dark List Accent 6" w:semiHidden="0" w:uiPriority="70" w:unhideWhenUsed="0"/>
-    <w:lsdException w:name="Colorful Shading Accent 6" w:semiHidden="0" w:uiPriority="71" w:unhideWhenUsed="0"/>
-    <w:lsdException w:name="Colorful List Accent 6" w:semiHidden="0" w:uiPriority="72" w:unhideWhenUsed="0"/>
-    <w:lsdException w:name="Colorful Grid Accent 6" w:semiHidden="0" w:uiPriority="73" w:unhideWhenUsed="0"/>
-    <w:lsdException w:name="Subtle Emphasis" w:semiHidden="0" w:uiPriority="19" w:unhideWhenUsed="0" w:qFormat="1"/>
-    <w:lsdException w:name="Intense Emphasis" w:semiHidden="0" w:uiPriority="21" w:unhideWhenUsed="0" w:qFormat="1"/>
-    <w:lsdException w:name="Subtle Reference" w:semiHidden="0" w:uiPriority="31" w:unhideWhenUsed="0" w:qFormat="1"/>
-    <w:lsdException w:name="Intense Reference" w:semiHidden="0" w:uiPriority="32" w:unhideWhenUsed="0" w:qFormat="1"/>
-    <w:lsdException w:name="Book Title" w:semiHidden="0" w:uiPriority="33" w:unhideWhenUsed="0" w:qFormat="1"/>
-    <w:lsdException w:name="Bibliography" w:uiPriority="37"/>
-    <w:lsdException w:name="TOC Heading" w:uiPriority="39" w:qFormat="1"/>
+  <w:latentStyles w:defLockedState="0" w:defUIPriority="99" w:defSemiHidden="0" w:defUnhideWhenUsed="0" w:defQFormat="0" w:count="371">
+    <w:lsdException w:name="Normal" w:uiPriority="0" w:qFormat="1"/>
+    <w:lsdException w:name="heading 1" w:uiPriority="9" w:qFormat="1"/>
+    <w:lsdException w:name="heading 2" w:semiHidden="1" w:uiPriority="9" w:unhideWhenUsed="1" w:qFormat="1"/>
+    <w:lsdException w:name="heading 3" w:semiHidden="1" w:uiPriority="9" w:unhideWhenUsed="1" w:qFormat="1"/>
+    <w:lsdException w:name="heading 4" w:semiHidden="1" w:uiPriority="9" w:unhideWhenUsed="1" w:qFormat="1"/>
+    <w:lsdException w:name="heading 5" w:semiHidden="1" w:uiPriority="9" w:unhideWhenUsed="1" w:qFormat="1"/>
+    <w:lsdException w:name="heading 6" w:semiHidden="1" w:uiPriority="9" w:unhideWhenUsed="1" w:qFormat="1"/>
+    <w:lsdException w:name="heading 7" w:semiHidden="1" w:uiPriority="9" w:unhideWhenUsed="1" w:qFormat="1"/>
+    <w:lsdException w:name="heading 8" w:semiHidden="1" w:uiPriority="9" w:unhideWhenUsed="1" w:qFormat="1"/>
+    <w:lsdException w:name="heading 9" w:semiHidden="1" w:uiPriority="9" w:unhideWhenUsed="1" w:qFormat="1"/>
+    <w:lsdException w:name="index 1" w:semiHidden="1" w:unhideWhenUsed="1"/>
+    <w:lsdException w:name="index 2" w:semiHidden="1" w:unhideWhenUsed="1"/>
+    <w:lsdException w:name="index 3" w:semiHidden="1" w:unhideWhenUsed="1"/>
+    <w:lsdException w:name="index 4" w:semiHidden="1" w:unhideWhenUsed="1"/>
+    <w:lsdException w:name="index 5" w:semiHidden="1" w:unhideWhenUsed="1"/>
+    <w:lsdException w:name="index 6" w:semiHidden="1" w:unhideWhenUsed="1"/>
+    <w:lsdException w:name="index 7" w:semiHidden="1" w:unhideWhenUsed="1"/>
+    <w:lsdException w:name="index 8" w:semiHidden="1" w:unhideWhenUsed="1"/>
+    <w:lsdException w:name="index 9" w:semiHidden="1" w:unhideWhenUsed="1"/>
+    <w:lsdException w:name="toc 1" w:semiHidden="1" w:uiPriority="39" w:unhideWhenUsed="1"/>
+    <w:lsdException w:name="toc 2" w:semiHidden="1" w:uiPriority="39" w:unhideWhenUsed="1"/>
+    <w:lsdException w:name="toc 3" w:semiHidden="1" w:uiPriority="39" w:unhideWhenUsed="1"/>
+    <w:lsdException w:name="toc 4" w:semiHidden="1" w:uiPriority="39" w:unhideWhenUsed="1"/>
+    <w:lsdException w:name="toc 5" w:semiHidden="1" w:uiPriority="39" w:unhideWhenUsed="1"/>
+    <w:lsdException w:name="toc 6" w:semiHidden="1" w:uiPriority="39" w:unhideWhenUsed="1"/>
+    <w:lsdException w:name="toc 7" w:semiHidden="1" w:uiPriority="39" w:unhideWhenUsed="1"/>
+    <w:lsdException w:name="toc 8" w:semiHidden="1" w:uiPriority="39" w:unhideWhenUsed="1"/>
+    <w:lsdException w:name="toc 9" w:semiHidden="1" w:uiPriority="39" w:unhideWhenUsed="1"/>
+    <w:lsdException w:name="Normal Indent" w:semiHidden="1" w:unhideWhenUsed="1"/>
+    <w:lsdException w:name="footnote text" w:semiHidden="1" w:unhideWhenUsed="1"/>
+    <w:lsdException w:name="annotation text" w:semiHidden="1" w:unhideWhenUsed="1"/>
+    <w:lsdException w:name="header" w:semiHidden="1" w:unhideWhenUsed="1"/>
+    <w:lsdException w:name="footer" w:semiHidden="1" w:unhideWhenUsed="1"/>
+    <w:lsdException w:name="index heading" w:semiHidden="1" w:unhideWhenUsed="1"/>
+    <w:lsdException w:name="caption" w:semiHidden="1" w:uiPriority="35" w:unhideWhenUsed="1" w:qFormat="1"/>
+    <w:lsdException w:name="table of figures" w:semiHidden="1" w:unhideWhenUsed="1"/>
+    <w:lsdException w:name="envelope address" w:semiHidden="1" w:unhideWhenUsed="1"/>
+    <w:lsdException w:name="envelope return" w:semiHidden="1" w:unhideWhenUsed="1"/>
+    <w:lsdException w:name="footnote reference" w:semiHidden="1" w:unhideWhenUsed="1"/>
+    <w:lsdException w:name="annotation reference" w:semiHidden="1" w:unhideWhenUsed="1"/>
+    <w:lsdException w:name="line number" w:semiHidden="1" w:unhideWhenUsed="1"/>
+    <w:lsdException w:name="page number" w:semiHidden="1" w:unhideWhenUsed="1"/>
+    <w:lsdException w:name="endnote reference" w:semiHidden="1" w:unhideWhenUsed="1"/>
+    <w:lsdException w:name="endnote text" w:semiHidden="1" w:unhideWhenUsed="1"/>
+    <w:lsdException w:name="table of authorities" w:semiHidden="1" w:unhideWhenUsed="1"/>
+    <w:lsdException w:name="macro" w:semiHidden="1" w:unhideWhenUsed="1"/>
+    <w:lsdException w:name="toa heading" w:semiHidden="1" w:unhideWhenUsed="1"/>
+    <w:lsdException w:name="List" w:semiHidden="1" w:unhideWhenUsed="1"/>
+    <w:lsdException w:name="List Bullet" w:semiHidden="1" w:unhideWhenUsed="1"/>
+    <w:lsdException w:name="List Number" w:semiHidden="1" w:unhideWhenUsed="1"/>
+    <w:lsdException w:name="List 2" w:semiHidden="1" w:unhideWhenUsed="1"/>
+    <w:lsdException w:name="List 3" w:semiHidden="1" w:unhideWhenUsed="1"/>
+    <w:lsdException w:name="List 4" w:semiHidden="1" w:unhideWhenUsed="1"/>
+    <w:lsdException w:name="List 5" w:semiHidden="1" w:unhideWhenUsed="1"/>
+    <w:lsdException w:name="List Bullet 2" w:semiHidden="1" w:unhideWhenUsed="1"/>
+    <w:lsdException w:name="List Bullet 3" w:semiHidden="1" w:unhideWhenUsed="1"/>
+    <w:lsdException w:name="List Bullet 4" w:semiHidden="1" w:unhideWhenUsed="1"/>
+    <w:lsdException w:name="List Bullet 5" w:semiHidden="1" w:unhideWhenUsed="1"/>
+    <w:lsdException w:name="List Number 2" w:semiHidden="1" w:unhideWhenUsed="1"/>
+    <w:lsdException w:name="List Number 3" w:semiHidden="1" w:unhideWhenUsed="1"/>
+    <w:lsdException w:name="List Number 4" w:semiHidden="1" w:unhideWhenUsed="1"/>
+    <w:lsdException w:name="List Number 5" w:semiHidden="1" w:unhideWhenUsed="1"/>
+    <w:lsdException w:name="Title" w:uiPriority="10" w:qFormat="1"/>
+    <w:lsdException w:name="Closing" w:semiHidden="1" w:unhideWhenUsed="1"/>
+    <w:lsdException w:name="Signature" w:semiHidden="1" w:unhideWhenUsed="1"/>
+    <w:lsdException w:name="Default Paragraph Font" w:semiHidden="1" w:uiPriority="1" w:unhideWhenUsed="1"/>
+    <w:lsdException w:name="Body Text" w:semiHidden="1" w:unhideWhenUsed="1"/>
+    <w:lsdException w:name="Body Text Indent" w:semiHidden="1" w:unhideWhenUsed="1"/>
+    <w:lsdException w:name="List Continue" w:semiHidden="1" w:unhideWhenUsed="1"/>
+    <w:lsdException w:name="List Continue 2" w:semiHidden="1" w:unhideWhenUsed="1"/>
+    <w:lsdException w:name="List Continue 3" w:semiHidden="1" w:unhideWhenUsed="1"/>
+    <w:lsdException w:name="List Continue 4" w:semiHidden="1" w:unhideWhenUsed="1"/>
+    <w:lsdException w:name="List Continue 5" w:semiHidden="1" w:unhideWhenUsed="1"/>
+    <w:lsdException w:name="Message Header" w:semiHidden="1" w:unhideWhenUsed="1"/>
+    <w:lsdException w:name="Subtitle" w:uiPriority="11" w:qFormat="1"/>
+    <w:lsdException w:name="Salutation" w:semiHidden="1" w:unhideWhenUsed="1"/>
+    <w:lsdException w:name="Date" w:semiHidden="1" w:unhideWhenUsed="1"/>
+    <w:lsdException w:name="Body Text First Indent" w:semiHidden="1" w:unhideWhenUsed="1"/>
+    <w:lsdException w:name="Body Text First Indent 2" w:semiHidden="1" w:unhideWhenUsed="1"/>
+    <w:lsdException w:name="Note Heading" w:semiHidden="1" w:unhideWhenUsed="1"/>
+    <w:lsdException w:name="Body Text 2" w:semiHidden="1" w:unhideWhenUsed="1"/>
+    <w:lsdException w:name="Body Text 3" w:semiHidden="1" w:unhideWhenUsed="1"/>
+    <w:lsdException w:name="Body Text Indent 2" w:semiHidden="1" w:unhideWhenUsed="1"/>
+    <w:lsdException w:name="Body Text Indent 3" w:semiHidden="1" w:unhideWhenUsed="1"/>
+    <w:lsdException w:name="Block Text" w:semiHidden="1" w:unhideWhenUsed="1"/>
+    <w:lsdException w:name="Hyperlink" w:semiHidden="1" w:unhideWhenUsed="1"/>
+    <w:lsdException w:name="FollowedHyperlink" w:semiHidden="1" w:unhideWhenUsed="1"/>
+    <w:lsdException w:name="Strong" w:uiPriority="22" w:qFormat="1"/>
+    <w:lsdException w:name="Emphasis" w:uiPriority="20" w:qFormat="1"/>
+    <w:lsdException w:name="Document Map" w:semiHidden="1" w:unhideWhenUsed="1"/>
+    <w:lsdException w:name="Plain Text" w:semiHidden="1" w:unhideWhenUsed="1"/>
+    <w:lsdException w:name="E-mail Signature" w:semiHidden="1" w:unhideWhenUsed="1"/>
+    <w:lsdException w:name="HTML Top of Form" w:semiHidden="1" w:unhideWhenUsed="1"/>
+    <w:lsdException w:name="HTML Bottom of Form" w:semiHidden="1" w:unhideWhenUsed="1"/>
+    <w:lsdException w:name="Normal (Web)" w:semiHidden="1" w:unhideWhenUsed="1"/>
+    <w:lsdException w:name="HTML Acronym" w:semiHidden="1" w:unhideWhenUsed="1"/>
+    <w:lsdException w:name="HTML Address" w:semiHidden="1" w:unhideWhenUsed="1"/>
+    <w:lsdException w:name="HTML Cite" w:semiHidden="1" w:unhideWhenUsed="1"/>
+    <w:lsdException w:name="HTML Code" w:semiHidden="1" w:unhideWhenUsed="1"/>
+    <w:lsdException w:name="HTML Definition" w:semiHidden="1" w:unhideWhenUsed="1"/>
+    <w:lsdException w:name="HTML Keyboard" w:semiHidden="1" w:unhideWhenUsed="1"/>
+    <w:lsdException w:name="HTML Preformatted" w:semiHidden="1" w:unhideWhenUsed="1"/>
+    <w:lsdException w:name="HTML Sample" w:semiHidden="1" w:unhideWhenUsed="1"/>
+    <w:lsdException w:name="HTML Typewriter" w:semiHidden="1" w:unhideWhenUsed="1"/>
+    <w:lsdException w:name="HTML Variable" w:semiHidden="1" w:unhideWhenUsed="1"/>
+    <w:lsdException w:name="Normal Table" w:semiHidden="1" w:unhideWhenUsed="1"/>
+    <w:lsdException w:name="annotation subject" w:semiHidden="1" w:unhideWhenUsed="1"/>
+    <w:lsdException w:name="No List" w:semiHidden="1" w:unhideWhenUsed="1"/>
+    <w:lsdException w:name="Outline List 1" w:semiHidden="1" w:unhideWhenUsed="1"/>
+    <w:lsdException w:name="Outline List 2" w:semiHidden="1" w:unhideWhenUsed="1"/>
+    <w:lsdException w:name="Outline List 3" w:semiHidden="1" w:unhideWhenUsed="1"/>
+    <w:lsdException w:name="Table Simple 1" w:semiHidden="1" w:unhideWhenUsed="1"/>
+    <w:lsdException w:name="Table Simple 2" w:semiHidden="1" w:unhideWhenUsed="1"/>
+    <w:lsdException w:name="Table Simple 3" w:semiHidden="1" w:unhideWhenUsed="1"/>
+    <w:lsdException w:name="Table Classic 1" w:semiHidden="1" w:unhideWhenUsed="1"/>
+    <w:lsdException w:name="Table Classic 2" w:semiHidden="1" w:unhideWhenUsed="1"/>
+    <w:lsdException w:name="Table Classic 3" w:semiHidden="1" w:unhideWhenUsed="1"/>
+    <w:lsdException w:name="Table Classic 4" w:semiHidden="1" w:unhideWhenUsed="1"/>
+    <w:lsdException w:name="Table Colorful 1" w:semiHidden="1" w:unhideWhenUsed="1"/>
+    <w:lsdException w:name="Table Colorful 2" w:semiHidden="1" w:unhideWhenUsed="1"/>
+    <w:lsdException w:name="Table Colorful 3" w:semiHidden="1" w:unhideWhenUsed="1"/>
+    <w:lsdException w:name="Table Columns 1" w:semiHidden="1" w:unhideWhenUsed="1"/>
+    <w:lsdException w:name="Table Columns 2" w:semiHidden="1" w:unhideWhenUsed="1"/>
+    <w:lsdException w:name="Table Columns 3" w:semiHidden="1" w:unhideWhenUsed="1"/>
+    <w:lsdException w:name="Table Columns 4" w:semiHidden="1" w:unhideWhenUsed="1"/>
+    <w:lsdException w:name="Table Columns 5" w:semiHidden="1" w:unhideWhenUsed="1"/>
+    <w:lsdException w:name="Table Grid 1" w:semiHidden="1" w:unhideWhenUsed="1"/>
+    <w:lsdException w:name="Table Grid 2" w:semiHidden="1" w:unhideWhenUsed="1"/>
+    <w:lsdException w:name="Table Grid 3" w:semiHidden="1" w:unhideWhenUsed="1"/>
+    <w:lsdException w:name="Table Grid 4" w:semiHidden="1" w:unhideWhenUsed="1"/>
+    <w:lsdException w:name="Table Grid 5" w:semiHidden="1" w:unhideWhenUsed="1"/>
+    <w:lsdException w:name="Table Grid 6" w:semiHidden="1" w:unhideWhenUsed="1"/>
+    <w:lsdException w:name="Table Grid 7" w:semiHidden="1" w:unhideWhenUsed="1"/>
+    <w:lsdException w:name="Table Grid 8" w:semiHidden="1" w:unhideWhenUsed="1"/>
+    <w:lsdException w:name="Table List 1" w:semiHidden="1" w:unhideWhenUsed="1"/>
+    <w:lsdException w:name="Table List 2" w:semiHidden="1" w:unhideWhenUsed="1"/>
+    <w:lsdException w:name="Table List 3" w:semiHidden="1" w:unhideWhenUsed="1"/>
+    <w:lsdException w:name="Table List 4" w:semiHidden="1" w:unhideWhenUsed="1"/>
+    <w:lsdException w:name="Table List 5" w:semiHidden="1" w:unhideWhenUsed="1"/>
+    <w:lsdException w:name="Table List 6" w:semiHidden="1" w:unhideWhenUsed="1"/>
+    <w:lsdException w:name="Table List 7" w:semiHidden="1" w:unhideWhenUsed="1"/>
+    <w:lsdException w:name="Table List 8" w:semiHidden="1" w:unhideWhenUsed="1"/>
+    <w:lsdException w:name="Table 3D effects 1" w:semiHidden="1" w:unhideWhenUsed="1"/>
+    <w:lsdException w:name="Table 3D effects 2" w:semiHidden="1" w:unhideWhenUsed="1"/>
+    <w:lsdException w:name="Table 3D effects 3" w:semiHidden="1" w:unhideWhenUsed="1"/>
+    <w:lsdException w:name="Table Contemporary" w:semiHidden="1" w:unhideWhenUsed="1"/>
+    <w:lsdException w:name="Table Elegant" w:semiHidden="1" w:unhideWhenUsed="1"/>
+    <w:lsdException w:name="Table Professional" w:semiHidden="1" w:unhideWhenUsed="1"/>
+    <w:lsdException w:name="Table Subtle 1" w:semiHidden="1" w:unhideWhenUsed="1"/>
+    <w:lsdException w:name="Table Subtle 2" w:semiHidden="1" w:unhideWhenUsed="1"/>
+    <w:lsdException w:name="Table Web 1" w:semiHidden="1" w:unhideWhenUsed="1"/>
+    <w:lsdException w:name="Table Web 2" w:semiHidden="1" w:unhideWhenUsed="1"/>
+    <w:lsdException w:name="Table Web 3" w:semiHidden="1" w:unhideWhenUsed="1"/>
+    <w:lsdException w:name="Balloon Text" w:semiHidden="1" w:unhideWhenUsed="1"/>
+    <w:lsdException w:name="Table Grid" w:uiPriority="59"/>
+    <w:lsdException w:name="Table Theme" w:semiHidden="1" w:unhideWhenUsed="1"/>
+    <w:lsdException w:name="Placeholder Text" w:semiHidden="1"/>
+    <w:lsdException w:name="No Spacing" w:uiPriority="1" w:qFormat="1"/>
+    <w:lsdException w:name="Light Shading" w:uiPriority="60"/>
+    <w:lsdException w:name="Light List" w:uiPriority="61"/>
+    <w:lsdException w:name="Light Grid" w:uiPriority="62"/>
+    <w:lsdException w:name="Medium Shading 1" w:uiPriority="63"/>
+    <w:lsdException w:name="Medium Shading 2" w:uiPriority="64"/>
+    <w:lsdException w:name="Medium List 1" w:uiPriority="65"/>
+    <w:lsdException w:name="Medium List 2" w:uiPriority="66"/>
+    <w:lsdException w:name="Medium Grid 1" w:uiPriority="67"/>
+    <w:lsdException w:name="Medium Grid 2" w:uiPriority="68"/>
+    <w:lsdException w:name="Medium Grid 3" w:uiPriority="69"/>
+    <w:lsdException w:name="Dark List" w:uiPriority="70"/>
+    <w:lsdException w:name="Colorful Shading" w:uiPriority="71"/>
+    <w:lsdException w:name="Colorful List" w:uiPriority="72"/>
+    <w:lsdException w:name="Colorful Grid" w:uiPriority="73"/>
+    <w:lsdException w:name="Light Shading Accent 1" w:uiPriority="60"/>
+    <w:lsdException w:name="Light List Accent 1" w:uiPriority="61"/>
+    <w:lsdException w:name="Light Grid Accent 1" w:uiPriority="62"/>
+    <w:lsdException w:name="Medium Shading 1 Accent 1" w:uiPriority="63"/>
+    <w:lsdException w:name="Medium Shading 2 Accent 1" w:uiPriority="64"/>
+    <w:lsdException w:name="Medium List 1 Accent 1" w:uiPriority="65"/>
+    <w:lsdException w:name="Revision" w:semiHidden="1"/>
+    <w:lsdException w:name="List Paragraph" w:uiPriority="34" w:qFormat="1"/>
+    <w:lsdException w:name="Quote" w:uiPriority="29" w:qFormat="1"/>
+    <w:lsdException w:name="Intense Quote" w:uiPriority="30" w:qFormat="1"/>
+    <w:lsdException w:name="Medium List 2 Accent 1" w:uiPriority="66"/>
+    <w:lsdException w:name="Medium Grid 1 Accent 1" w:uiPriority="67"/>
+    <w:lsdException w:name="Medium Grid 2 Accent 1" w:uiPriority="68"/>
+    <w:lsdException w:name="Medium Grid 3 Accent 1" w:uiPriority="69"/>
+    <w:lsdException w:name="Dark List Accent 1" w:uiPriority="70"/>
+    <w:lsdException w:name="Colorful Shading Accent 1" w:uiPriority="71"/>
+    <w:lsdException w:name="Colorful List Accent 1" w:uiPriority="72"/>
+    <w:lsdException w:name="Colorful Grid Accent 1" w:uiPriority="73"/>
+    <w:lsdException w:name="Light Shading Accent 2" w:uiPriority="60"/>
+    <w:lsdException w:name="Light List Accent 2" w:uiPriority="61"/>
+    <w:lsdException w:name="Light Grid Accent 2" w:uiPriority="62"/>
+    <w:lsdException w:name="Medium Shading 1 Accent 2" w:uiPriority="63"/>
+    <w:lsdException w:name="Medium Shading 2 Accent 2" w:uiPriority="64"/>
+    <w:lsdException w:name="Medium List 1 Accent 2" w:uiPriority="65"/>
+    <w:lsdException w:name="Medium List 2 Accent 2" w:uiPriority="66"/>
+    <w:lsdException w:name="Medium Grid 1 Accent 2" w:uiPriority="67"/>
+    <w:lsdException w:name="Medium Grid 2 Accent 2" w:uiPriority="68"/>
+    <w:lsdException w:name="Medium Grid 3 Accent 2" w:uiPriority="69"/>
+    <w:lsdException w:name="Dark List Accent 2" w:uiPriority="70"/>
+    <w:lsdException w:name="Colorful Shading Accent 2" w:uiPriority="71"/>
+    <w:lsdException w:name="Colorful List Accent 2" w:uiPriority="72"/>
+    <w:lsdException w:name="Colorful Grid Accent 2" w:uiPriority="73"/>
+    <w:lsdException w:name="Light Shading Accent 3" w:uiPriority="60"/>
+    <w:lsdException w:name="Light List Accent 3" w:uiPriority="61"/>
+    <w:lsdException w:name="Light Grid Accent 3" w:uiPriority="62"/>
+    <w:lsdException w:name="Medium Shading 1 Accent 3" w:uiPriority="63"/>
+    <w:lsdException w:name="Medium Shading 2 Accent 3" w:uiPriority="64"/>
+    <w:lsdException w:name="Medium List 1 Accent 3" w:uiPriority="65"/>
+    <w:lsdException w:name="Medium List 2 Accent 3" w:uiPriority="66"/>
+    <w:lsdException w:name="Medium Grid 1 Accent 3" w:uiPriority="67"/>
+    <w:lsdException w:name="Medium Grid 2 Accent 3" w:uiPriority="68"/>
+    <w:lsdException w:name="Medium Grid 3 Accent 3" w:uiPriority="69"/>
+    <w:lsdException w:name="Dark List Accent 3" w:uiPriority="70"/>
+    <w:lsdException w:name="Colorful Shading Accent 3" w:uiPriority="71"/>
+    <w:lsdException w:name="Colorful List Accent 3" w:uiPriority="72"/>
+    <w:lsdException w:name="Colorful Grid Accent 3" w:uiPriority="73"/>
+    <w:lsdException w:name="Light Shading Accent 4" w:uiPriority="60"/>
+    <w:lsdException w:name="Light List Accent 4" w:uiPriority="61"/>
+    <w:lsdException w:name="Light Grid Accent 4" w:uiPriority="62"/>
+    <w:lsdException w:name="Medium Shading 1 Accent 4" w:uiPriority="63"/>
+    <w:lsdException w:name="Medium Shading 2 Accent 4" w:uiPriority="64"/>
+    <w:lsdException w:name="Medium List 1 Accent 4" w:uiPriority="65"/>
+    <w:lsdException w:name="Medium List 2 Accent 4" w:uiPriority="66"/>
+    <w:lsdException w:name="Medium Grid 1 Accent 4" w:uiPriority="67"/>
+    <w:lsdException w:name="Medium Grid 2 Accent 4" w:uiPriority="68"/>
+    <w:lsdException w:name="Medium Grid 3 Accent 4" w:uiPriority="69"/>
+    <w:lsdException w:name="Dark List Accent 4" w:uiPriority="70"/>
+    <w:lsdException w:name="Colorful Shading Accent 4" w:uiPriority="71"/>
+    <w:lsdException w:name="Colorful List Accent 4" w:uiPriority="72"/>
+    <w:lsdException w:name="Colorful Grid Accent 4" w:uiPriority="73"/>
+    <w:lsdException w:name="Light Shading Accent 5" w:uiPriority="60"/>
+    <w:lsdException w:name="Light List Accent 5" w:uiPriority="61"/>
+    <w:lsdException w:name="Light Grid Accent 5" w:uiPriority="62"/>
+    <w:lsdException w:name="Medium Shading 1 Accent 5" w:uiPriority="63"/>
+    <w:lsdException w:name="Medium Shading 2 Accent 5" w:uiPriority="64"/>
+    <w:lsdException w:name="Medium List 1 Accent 5" w:uiPriority="65"/>
+    <w:lsdException w:name="Medium List 2 Accent 5" w:uiPriority="66"/>
+    <w:lsdException w:name="Medium Grid 1 Accent 5" w:uiPriority="67"/>
+    <w:lsdException w:name="Medium Grid 2 Accent 5" w:uiPriority="68"/>
+    <w:lsdException w:name="Medium Grid 3 Accent 5" w:uiPriority="69"/>
+    <w:lsdException w:name="Dark List Accent 5" w:uiPriority="70"/>
+    <w:lsdException w:name="Colorful Shading Accent 5" w:uiPriority="71"/>
+    <w:lsdException w:name="Colorful List Accent 5" w:uiPriority="72"/>
+    <w:lsdException w:name="Colorful Grid Accent 5" w:uiPriority="73"/>
+    <w:lsdException w:name="Light Shading Accent 6" w:uiPriority="60"/>
+    <w:lsdException w:name="Light List Accent 6" w:uiPriority="61"/>
+    <w:lsdException w:name="Light Grid Accent 6" w:uiPriority="62"/>
+    <w:lsdException w:name="Medium Shading 1 Accent 6" w:uiPriority="63"/>
+    <w:lsdException w:name="Medium Shading 2 Accent 6" w:uiPriority="64"/>
+    <w:lsdException w:name="Medium List 1 Accent 6" w:uiPriority="65"/>
+    <w:lsdException w:name="Medium List 2 Accent 6" w:uiPriority="66"/>
+    <w:lsdException w:name="Medium Grid 1 Accent 6" w:uiPriority="67"/>
+    <w:lsdException w:name="Medium Grid 2 Accent 6" w:uiPriority="68"/>
+    <w:lsdException w:name="Medium Grid 3 Accent 6" w:uiPriority="69"/>
+    <w:lsdException w:name="Dark List Accent 6" w:uiPriority="70"/>
+    <w:lsdException w:name="Colorful Shading Accent 6" w:uiPriority="71"/>
+    <w:lsdException w:name="Colorful List Accent 6" w:uiPriority="72"/>
+    <w:lsdException w:name="Colorful Grid Accent 6" w:uiPriority="73"/>
+    <w:lsdException w:name="Subtle Emphasis" w:uiPriority="19" w:qFormat="1"/>
+    <w:lsdException w:name="Intense Emphasis" w:uiPriority="21" w:qFormat="1"/>
+    <w:lsdException w:name="Subtle Reference" w:uiPriority="31" w:qFormat="1"/>
+    <w:lsdException w:name="Intense Reference" w:uiPriority="32" w:qFormat="1"/>
+    <w:lsdException w:name="Book Title" w:uiPriority="33" w:qFormat="1"/>
+    <w:lsdException w:name="Bibliography" w:semiHidden="1" w:uiPriority="37" w:unhideWhenUsed="1"/>
+    <w:lsdException w:name="TOC Heading" w:semiHidden="1" w:uiPriority="39" w:unhideWhenUsed="1" w:qFormat="1"/>
+    <w:lsdException w:name="Plain Table 1" w:uiPriority="41"/>
+    <w:lsdException w:name="Plain Table 2" w:uiPriority="42"/>
+    <w:lsdException w:name="Plain Table 3" w:uiPriority="43"/>
+    <w:lsdException w:name="Plain Table 4" w:uiPriority="44"/>
+    <w:lsdException w:name="Plain Table 5" w:uiPriority="45"/>
+    <w:lsdException w:name="Grid Table Light" w:uiPriority="40"/>
+    <w:lsdException w:name="Grid Table 1 Light" w:uiPriority="46"/>
+    <w:lsdException w:name="Grid Table 2" w:uiPriority="47"/>
+    <w:lsdException w:name="Grid Table 3" w:uiPriority="48"/>
+    <w:lsdException w:name="Grid Table 4" w:uiPriority="49"/>
+    <w:lsdException w:name="Grid Table 5 Dark" w:uiPriority="50"/>
+    <w:lsdException w:name="Grid Table 6 Colorful" w:uiPriority="51"/>
+    <w:lsdException w:name="Grid Table 7 Colorful" w:uiPriority="52"/>
+    <w:lsdException w:name="Grid Table 1 Light Accent 1" w:uiPriority="46"/>
+    <w:lsdException w:name="Grid Table 2 Accent 1" w:uiPriority="47"/>
+    <w:lsdException w:name="Grid Table 3 Accent 1" w:uiPriority="48"/>
+    <w:lsdException w:name="Grid Table 4 Accent 1" w:uiPriority="49"/>
+    <w:lsdException w:name="Grid Table 5 Dark Accent 1" w:uiPriority="50"/>
+    <w:lsdException w:name="Grid Table 6 Colorful Accent 1" w:uiPriority="51"/>
+    <w:lsdException w:name="Grid Table 7 Colorful Accent 1" w:uiPriority="52"/>
+    <w:lsdException w:name="Grid Table 1 Light Accent 2" w:uiPriority="46"/>
+    <w:lsdException w:name="Grid Table 2 Accent 2" w:uiPriority="47"/>
+    <w:lsdException w:name="Grid Table 3 Accent 2" w:uiPriority="48"/>
+    <w:lsdException w:name="Grid Table 4 Accent 2" w:uiPriority="49"/>
+    <w:lsdException w:name="Grid Table 5 Dark Accent 2" w:uiPriority="50"/>
+    <w:lsdException w:name="Grid Table 6 Colorful Accent 2" w:uiPriority="51"/>
+    <w:lsdException w:name="Grid Table 7 Colorful Accent 2" w:uiPriority="52"/>
+    <w:lsdException w:name="Grid Table 1 Light Accent 3" w:uiPriority="46"/>
+    <w:lsdException w:name="Grid Table 2 Accent 3" w:uiPriority="47"/>
+    <w:lsdException w:name="Grid Table 3 Accent 3" w:uiPriority="48"/>
+    <w:lsdException w:name="Grid Table 4 Accent 3" w:uiPriority="49"/>
+    <w:lsdException w:name="Grid Table 5 Dark Accent 3" w:uiPriority="50"/>
+    <w:lsdException w:name="Grid Table 6 Colorful Accent 3" w:uiPriority="51"/>
+    <w:lsdException w:name="Grid Table 7 Colorful Accent 3" w:uiPriority="52"/>
+    <w:lsdException w:name="Grid Table 1 Light Accent 4" w:uiPriority="46"/>
+    <w:lsdException w:name="Grid Table 2 Accent 4" w:uiPriority="47"/>
+    <w:lsdException w:name="Grid Table 3 Accent 4" w:uiPriority="48"/>
+    <w:lsdException w:name="Grid Table 4 Accent 4" w:uiPriority="49"/>
+    <w:lsdException w:name="Grid Table 5 Dark Accent 4" w:uiPriority="50"/>
+    <w:lsdException w:name="Grid Table 6 Colorful Accent 4" w:uiPriority="51"/>
+    <w:lsdException w:name="Grid Table 7 Colorful Accent 4" w:uiPriority="52"/>
+    <w:lsdException w:name="Grid Table 1 Light Accent 5" w:uiPriority="46"/>
+    <w:lsdException w:name="Grid Table 2 Accent 5" w:uiPriority="47"/>
+    <w:lsdException w:name="Grid Table 3 Accent 5" w:uiPriority="48"/>
+    <w:lsdException w:name="Grid Table 4 Accent 5" w:uiPriority="49"/>
+    <w:lsdException w:name="Grid Table 5 Dark Accent 5" w:uiPriority="50"/>
+    <w:lsdException w:name="Grid Table 6 Colorful Accent 5" w:uiPriority="51"/>
+    <w:lsdException w:name="Grid Table 7 Colorful Accent 5" w:uiPriority="52"/>
+    <w:lsdException w:name="Grid Table 1 Light Accent 6" w:uiPriority="46"/>
+    <w:lsdException w:name="Grid Table 2 Accent 6" w:uiPriority="47"/>
+    <w:lsdException w:name="Grid Table 3 Accent 6" w:uiPriority="48"/>
+    <w:lsdException w:name="Grid Table 4 Accent 6" w:uiPriority="49"/>
+    <w:lsdException w:name="Grid Table 5 Dark Accent 6" w:uiPriority="50"/>
+    <w:lsdException w:name="Grid Table 6 Colorful Accent 6" w:uiPriority="51"/>
+    <w:lsdException w:name="Grid Table 7 Colorful Accent 6" w:uiPriority="52"/>
+    <w:lsdException w:name="List Table 1 Light" w:uiPriority="46"/>
+    <w:lsdException w:name="List Table 2" w:uiPriority="47"/>
+    <w:lsdException w:name="List Table 3" w:uiPriority="48"/>
+    <w:lsdException w:name="List Table 4" w:uiPriority="49"/>
+    <w:lsdException w:name="List Table 5 Dark" w:uiPriority="50"/>
+    <w:lsdException w:name="List Table 6 Colorful" w:uiPriority="51"/>
+    <w:lsdException w:name="List Table 7 Colorful" w:uiPriority="52"/>
+    <w:lsdException w:name="List Table 1 Light Accent 1" w:uiPriority="46"/>
+    <w:lsdException w:name="List Table 2 Accent 1" w:uiPriority="47"/>
+    <w:lsdException w:name="List Table 3 Accent 1" w:uiPriority="48"/>
+    <w:lsdException w:name="List Table 4 Accent 1" w:uiPriority="49"/>
+    <w:lsdException w:name="List Table 5 Dark Accent 1" w:uiPriority="50"/>
+    <w:lsdException w:name="List Table 6 Colorful Accent 1" w:uiPriority="51"/>
+    <w:lsdException w:name="List Table 7 Colorful Accent 1" w:uiPriority="52"/>
+    <w:lsdException w:name="List Table 1 Light Accent 2" w:uiPriority="46"/>
+    <w:lsdException w:name="List Table 2 Accent 2" w:uiPriority="47"/>
+    <w:lsdException w:name="List Table 3 Accent 2" w:uiPriority="48"/>
+    <w:lsdException w:name="List Table 4 Accent 2" w:uiPriority="49"/>
+    <w:lsdException w:name="List Table 5 Dark Accent 2" w:uiPriority="50"/>
+    <w:lsdException w:name="List Table 6 Colorful Accent 2" w:uiPriority="51"/>
+    <w:lsdException w:name="List Table 7 Colorful Accent 2" w:uiPriority="52"/>
+    <w:lsdException w:name="List Table 1 Light Accent 3" w:uiPriority="46"/>
+    <w:lsdException w:name="List Table 2 Accent 3" w:uiPriority="47"/>
+    <w:lsdException w:name="List Table 3 Accent 3" w:uiPriority="48"/>
+    <w:lsdException w:name="List Table 4 Accent 3" w:uiPriority="49"/>
+    <w:lsdException w:name="List Table 5 Dark Accent 3" w:uiPriority="50"/>
+    <w:lsdException w:name="List Table 6 Colorful Accent 3" w:uiPriority="51"/>
+    <w:lsdException w:name="List Table 7 Colorful Accent 3" w:uiPriority="52"/>
+    <w:lsdException w:name="List Table 1 Light Accent 4" w:uiPriority="46"/>
+    <w:lsdException w:name="List Table 2 Accent 4" w:uiPriority="47"/>
+    <w:lsdException w:name="List Table 3 Accent 4" w:uiPriority="48"/>
+    <w:lsdException w:name="List Table 4 Accent 4" w:uiPriority="49"/>
+    <w:lsdException w:name="List Table 5 Dark Accent 4" w:uiPriority="50"/>
+    <w:lsdException w:name="List Table 6 Colorful Accent 4" w:uiPriority="51"/>
+    <w:lsdException w:name="List Table 7 Colorful Accent 4" w:uiPriority="52"/>
+    <w:lsdException w:name="List Table 1 Light Accent 5" w:uiPriority="46"/>
+    <w:lsdException w:name="List Table 2 Accent 5" w:uiPriority="47"/>
+    <w:lsdException w:name="List Table 3 Accent 5" w:uiPriority="48"/>
+    <w:lsdException w:name="List Table 4 Accent 5" w:uiPriority="49"/>
+    <w:lsdException w:name="List Table 5 Dark Accent 5" w:uiPriority="50"/>
+    <w:lsdException w:name="List Table 6 Colorful Accent 5" w:uiPriority="51"/>
+    <w:lsdException w:name="List Table 7 Colorful Accent 5" w:uiPriority="52"/>
+    <w:lsdException w:name="List Table 1 Light Accent 6" w:uiPriority="46"/>
+    <w:lsdException w:name="List Table 2 Accent 6" w:uiPriority="47"/>
+    <w:lsdException w:name="List Table 3 Accent 6" w:uiPriority="48"/>
+    <w:lsdException w:name="List Table 4 Accent 6" w:uiPriority="49"/>
+    <w:lsdException w:name="List Table 5 Dark Accent 6" w:uiPriority="50"/>
+    <w:lsdException w:name="List Table 6 Colorful Accent 6" w:uiPriority="51"/>
+    <w:lsdException w:name="List Table 7 Colorful Accent 6" w:uiPriority="52"/>
   </w:latentStyles>
   <w:style w:type="paragraph" w:default="1" w:styleId="a">
     <w:name w:val="Normal"/>

</xml_diff>